<commit_message>
updates to user manual to reflect new FOV chooser figure
</commit_message>
<xml_diff>
--- a/doc/user manual.docx
+++ b/doc/user manual.docx
@@ -14,8 +14,6 @@
         </w:rPr>
         <w:t>MRXCAT with ERIC: extra-dimensional respiration with inflow of contrast</w:t>
       </w:r>
-      <w:bookmarkStart w:id="0" w:name="_GoBack"/>
-      <w:bookmarkEnd w:id="0"/>
     </w:p>
     <w:p>
       <w:pPr>
@@ -59,7 +57,7 @@
         <w:rPr>
           <w:rFonts w:eastAsia="Microsoft YaHei" w:cstheme="minorHAnsi"/>
         </w:rPr>
-        <w:t xml:space="preserve"> March 20, 2023</w:t>
+        <w:t xml:space="preserve"> February 29, 2024</w:t>
       </w:r>
       <w:r>
         <w:rPr>
@@ -125,6 +123,7 @@
       <w:r>
         <w:rPr>
           <w:rFonts w:eastAsia="Microsoft YaHei" w:cstheme="minorHAnsi"/>
+          <w:noProof/>
         </w:rPr>
         <w:drawing>
           <wp:inline distT="0" distB="0" distL="0" distR="0" wp14:anchorId="2805CC90" wp14:editId="3A5DAC4E">
@@ -176,24 +175,14 @@
       <w:r>
         <w:t xml:space="preserve">Figure </w:t>
       </w:r>
-      <w:r>
-        <w:fldChar w:fldCharType="begin"/>
-      </w:r>
-      <w:r>
-        <w:instrText xml:space="preserve"> SEQ Figure \* ARABIC </w:instrText>
-      </w:r>
-      <w:r>
-        <w:fldChar w:fldCharType="separate"/>
-      </w:r>
-      <w:r>
-        <w:rPr>
-          <w:noProof/>
-        </w:rPr>
-        <w:t>1</w:t>
-      </w:r>
-      <w:r>
-        <w:fldChar w:fldCharType="end"/>
-      </w:r>
+      <w:fldSimple w:instr=" SEQ Figure \* ARABIC ">
+        <w:r>
+          <w:rPr>
+            <w:noProof/>
+          </w:rPr>
+          <w:t>1</w:t>
+        </w:r>
+      </w:fldSimple>
       <w:r>
         <w:t>. Example s</w:t>
       </w:r>
@@ -214,7 +203,10 @@
     <w:sdt>
       <w:sdtPr>
         <w:rPr>
-          <w:rFonts w:asciiTheme="minorHAnsi" w:hAnsiTheme="minorHAnsi" w:cstheme="minorHAnsi"/>
+          <w:rFonts w:asciiTheme="minorHAnsi" w:eastAsiaTheme="minorHAnsi" w:hAnsiTheme="minorHAnsi" w:cstheme="minorHAnsi"/>
+          <w:b w:val="0"/>
+          <w:sz w:val="22"/>
+          <w:szCs w:val="22"/>
         </w:rPr>
         <w:id w:val="-1706636476"/>
         <w:docPartObj>
@@ -224,11 +216,8 @@
       </w:sdtPr>
       <w:sdtEndPr>
         <w:rPr>
-          <w:rFonts w:eastAsiaTheme="minorHAnsi"/>
           <w:bCs/>
           <w:noProof/>
-          <w:sz w:val="22"/>
-          <w:szCs w:val="22"/>
         </w:rPr>
       </w:sdtEndPr>
       <w:sdtContent>
@@ -1346,75 +1335,76 @@
           <w:rFonts w:asciiTheme="minorHAnsi" w:hAnsiTheme="minorHAnsi" w:cstheme="minorHAnsi"/>
         </w:rPr>
       </w:pPr>
-      <w:bookmarkStart w:id="1" w:name="_Toc130290746"/>
+      <w:bookmarkStart w:id="0" w:name="_Toc130290746"/>
       <w:r>
         <w:rPr>
           <w:rFonts w:asciiTheme="minorHAnsi" w:hAnsiTheme="minorHAnsi" w:cstheme="minorHAnsi"/>
         </w:rPr>
+        <w:lastRenderedPageBreak/>
         <w:t>Introduction</w:t>
       </w:r>
+      <w:bookmarkEnd w:id="0"/>
+    </w:p>
+    <w:p>
+      <w:pPr>
+        <w:pStyle w:val="Heading3"/>
+      </w:pPr>
+      <w:bookmarkStart w:id="1" w:name="_Toc130290747"/>
+      <w:r>
+        <w:t>Description</w:t>
+      </w:r>
       <w:bookmarkEnd w:id="1"/>
     </w:p>
     <w:p>
+      <w:r>
+        <w:t xml:space="preserve">MRXCAT with ERIC </w:t>
+      </w:r>
+      <w:r>
+        <w:t xml:space="preserve">is a free and open-source MATLAB-based software for digital simulation </w:t>
+      </w:r>
+      <w:r>
+        <w:t xml:space="preserve">phantom </w:t>
+      </w:r>
+      <w:r>
+        <w:t>(using the MRXCAT framework</w:t>
+      </w:r>
+      <w:r>
+        <w:rPr>
+          <w:rStyle w:val="EndnoteReference"/>
+        </w:rPr>
+        <w:endnoteReference w:id="2"/>
+      </w:r>
+      <w:r>
+        <w:t>) of DCE MRI acquisition and reconstruction strategies</w:t>
+      </w:r>
+      <w:r>
+        <w:t>.</w:t>
+      </w:r>
+      <w:r>
+        <w:t xml:space="preserve"> The phantom is a user-friendly graphical user interface, allowing for variable respiratory motion, acquisition parameters and trajectories, motion correction strategies, and compressed sensing reconstructions. </w:t>
+      </w:r>
+      <w:r>
+        <w:t>It</w:t>
+      </w:r>
+      <w:r>
+        <w:t xml:space="preserve"> can be used to investigate varying strategies for producing high quality DCE reconstructions in the presence of respiratory motion and contrast inflow.</w:t>
+      </w:r>
+      <w:r>
+        <w:t xml:space="preserve"> The phantom</w:t>
+      </w:r>
+      <w:r>
+        <w:t xml:space="preserve"> is intended for research use only and NOT FOR DIAGNOSTIC USE.</w:t>
+      </w:r>
+    </w:p>
+    <w:p>
       <w:pPr>
         <w:pStyle w:val="Heading3"/>
       </w:pPr>
-      <w:bookmarkStart w:id="2" w:name="_Toc130290747"/>
-      <w:r>
-        <w:t>Description</w:t>
+      <w:bookmarkStart w:id="2" w:name="_Toc130290748"/>
+      <w:r>
+        <w:t>Citation</w:t>
       </w:r>
       <w:bookmarkEnd w:id="2"/>
-    </w:p>
-    <w:p>
-      <w:r>
-        <w:t xml:space="preserve">MRXCAT with ERIC </w:t>
-      </w:r>
-      <w:r>
-        <w:t xml:space="preserve">is a free and open-source MATLAB-based software for digital simulation </w:t>
-      </w:r>
-      <w:r>
-        <w:t xml:space="preserve">phantom </w:t>
-      </w:r>
-      <w:r>
-        <w:t>(using the MRXCAT framework</w:t>
-      </w:r>
-      <w:r>
-        <w:rPr>
-          <w:rStyle w:val="EndnoteReference"/>
-        </w:rPr>
-        <w:endnoteReference w:id="2"/>
-      </w:r>
-      <w:r>
-        <w:t>) of DCE MRI acquisition and reconstruction strategies</w:t>
-      </w:r>
-      <w:r>
-        <w:t>.</w:t>
-      </w:r>
-      <w:r>
-        <w:t xml:space="preserve"> The phantom is a user-friendly graphical user interface, allowing for variable respiratory motion, acquisition parameters and trajectories, motion correction strategies, and compressed sensing reconstructions. </w:t>
-      </w:r>
-      <w:r>
-        <w:t>It</w:t>
-      </w:r>
-      <w:r>
-        <w:t xml:space="preserve"> can be used to investigate varying strategies for producing high quality DCE reconstructions in the presence of respiratory motion and contrast inflow.</w:t>
-      </w:r>
-      <w:r>
-        <w:t xml:space="preserve"> The phantom</w:t>
-      </w:r>
-      <w:r>
-        <w:t xml:space="preserve"> is intended for research use only and NOT FOR DIAGNOSTIC USE.</w:t>
-      </w:r>
-    </w:p>
-    <w:p>
-      <w:pPr>
-        <w:pStyle w:val="Heading3"/>
-      </w:pPr>
-      <w:bookmarkStart w:id="3" w:name="_Toc130290748"/>
-      <w:r>
-        <w:t>Citation</w:t>
-      </w:r>
-      <w:bookmarkEnd w:id="3"/>
     </w:p>
     <w:p>
       <w:r>
@@ -1436,11 +1426,11 @@
       <w:pPr>
         <w:pStyle w:val="Heading3"/>
       </w:pPr>
-      <w:bookmarkStart w:id="4" w:name="_Toc130290749"/>
+      <w:bookmarkStart w:id="3" w:name="_Toc130290749"/>
       <w:r>
         <w:t>Contributions</w:t>
       </w:r>
-      <w:bookmarkEnd w:id="4"/>
+      <w:bookmarkEnd w:id="3"/>
     </w:p>
     <w:p>
       <w:pPr>
@@ -1477,62 +1467,69 @@
           <w:rFonts w:asciiTheme="minorHAnsi" w:hAnsiTheme="minorHAnsi" w:cstheme="minorHAnsi"/>
         </w:rPr>
       </w:pPr>
-      <w:bookmarkStart w:id="5" w:name="_Toc130290750"/>
+      <w:bookmarkStart w:id="4" w:name="_Toc130290750"/>
       <w:r>
         <w:rPr>
           <w:rFonts w:asciiTheme="minorHAnsi" w:hAnsiTheme="minorHAnsi" w:cstheme="minorHAnsi"/>
         </w:rPr>
+        <w:lastRenderedPageBreak/>
         <w:t>Setup and installation:</w:t>
       </w:r>
+      <w:bookmarkEnd w:id="4"/>
+    </w:p>
+    <w:p>
+      <w:r>
+        <w:t>The</w:t>
+      </w:r>
+      <w:r>
+        <w:t xml:space="preserve"> </w:t>
+      </w:r>
+      <w:r>
+        <w:t>phantom</w:t>
+      </w:r>
+      <w:r>
+        <w:t xml:space="preserve"> is based on </w:t>
+      </w:r>
+      <w:r>
+        <w:t>MATLAB’s appdesigner functionality. It was</w:t>
+      </w:r>
+      <w:r>
+        <w:t xml:space="preserve"> built using MATLAB version 2021</w:t>
+      </w:r>
+      <w:r>
+        <w:t>a</w:t>
+      </w:r>
+      <w:r>
+        <w:t xml:space="preserve"> –</w:t>
+      </w:r>
+      <w:r>
+        <w:t xml:space="preserve"> it is recommended to use this version or newer for running </w:t>
+      </w:r>
+      <w:r>
+        <w:t>the</w:t>
+      </w:r>
+      <w:r>
+        <w:t xml:space="preserve"> app. Download and unzip all files</w:t>
+      </w:r>
+      <w:r>
+        <w:t>.</w:t>
+      </w:r>
+    </w:p>
+    <w:p>
+      <w:pPr>
+        <w:pStyle w:val="Heading2"/>
+        <w:rPr>
+          <w:rFonts w:asciiTheme="minorHAnsi" w:hAnsiTheme="minorHAnsi" w:cstheme="minorHAnsi"/>
+        </w:rPr>
+      </w:pPr>
+      <w:bookmarkStart w:id="5" w:name="_Toc130290751"/>
+      <w:r>
+        <w:rPr>
+          <w:rFonts w:asciiTheme="minorHAnsi" w:hAnsiTheme="minorHAnsi" w:cstheme="minorHAnsi"/>
+        </w:rPr>
+        <w:t>Required MATLAB toolboxes:</w:t>
+      </w:r>
       <w:bookmarkEnd w:id="5"/>
-    </w:p>
-    <w:p>
-      <w:r>
-        <w:t>The</w:t>
-      </w:r>
-      <w:r>
-        <w:t xml:space="preserve"> </w:t>
-      </w:r>
-      <w:r>
-        <w:t>phantom</w:t>
-      </w:r>
-      <w:r>
-        <w:t xml:space="preserve"> is based on </w:t>
-      </w:r>
-      <w:r>
-        <w:t>MATLAB’s appdesigner functionality. It was built using MATLAB version 2019a</w:t>
-      </w:r>
-      <w:r>
-        <w:t xml:space="preserve"> –</w:t>
-      </w:r>
-      <w:r>
-        <w:t xml:space="preserve"> it is recommended to use this version or newer for running </w:t>
-      </w:r>
-      <w:r>
-        <w:t>the</w:t>
-      </w:r>
-      <w:r>
-        <w:t xml:space="preserve"> app. Download and unzip all files</w:t>
-      </w:r>
-      <w:r>
-        <w:t>.</w:t>
-      </w:r>
-    </w:p>
-    <w:p>
-      <w:pPr>
-        <w:pStyle w:val="Heading2"/>
-        <w:rPr>
-          <w:rFonts w:asciiTheme="minorHAnsi" w:hAnsiTheme="minorHAnsi" w:cstheme="minorHAnsi"/>
-        </w:rPr>
-      </w:pPr>
-      <w:bookmarkStart w:id="6" w:name="_Toc130290751"/>
-      <w:r>
-        <w:rPr>
-          <w:rFonts w:asciiTheme="minorHAnsi" w:hAnsiTheme="minorHAnsi" w:cstheme="minorHAnsi"/>
-        </w:rPr>
-        <w:t>Required MATLAB toolboxes:</w:t>
-      </w:r>
-      <w:bookmarkEnd w:id="6"/>
     </w:p>
     <w:p>
       <w:pPr>
@@ -1610,14 +1607,14 @@
           <w:rFonts w:asciiTheme="minorHAnsi" w:hAnsiTheme="minorHAnsi" w:cstheme="minorHAnsi"/>
         </w:rPr>
       </w:pPr>
-      <w:bookmarkStart w:id="7" w:name="_Toc130290752"/>
+      <w:bookmarkStart w:id="6" w:name="_Toc130290752"/>
       <w:r>
         <w:rPr>
           <w:rFonts w:asciiTheme="minorHAnsi" w:hAnsiTheme="minorHAnsi" w:cstheme="minorHAnsi"/>
         </w:rPr>
         <w:t>Additional toolboxes:</w:t>
       </w:r>
-      <w:bookmarkEnd w:id="7"/>
+      <w:bookmarkEnd w:id="6"/>
     </w:p>
     <w:p>
       <w:r>
@@ -1870,21 +1867,22 @@
       <w:pPr>
         <w:pStyle w:val="Heading1"/>
       </w:pPr>
-      <w:bookmarkStart w:id="8" w:name="_Toc130290753"/>
-      <w:r>
+      <w:bookmarkStart w:id="7" w:name="_Toc130290753"/>
+      <w:r>
+        <w:lastRenderedPageBreak/>
         <w:t>Basic Processing Steps and Information:</w:t>
       </w:r>
+      <w:bookmarkEnd w:id="7"/>
+    </w:p>
+    <w:p>
+      <w:pPr>
+        <w:pStyle w:val="Heading2"/>
+      </w:pPr>
+      <w:bookmarkStart w:id="8" w:name="_Toc130290754"/>
+      <w:r>
+        <w:t>Getting started</w:t>
+      </w:r>
       <w:bookmarkEnd w:id="8"/>
-    </w:p>
-    <w:p>
-      <w:pPr>
-        <w:pStyle w:val="Heading2"/>
-      </w:pPr>
-      <w:bookmarkStart w:id="9" w:name="_Toc130290754"/>
-      <w:r>
-        <w:t>Getting started</w:t>
-      </w:r>
-      <w:bookmarkEnd w:id="9"/>
     </w:p>
     <w:p>
       <w:pPr>
@@ -1932,6 +1930,7 @@
       <w:r>
         <w:rPr>
           <w:rFonts w:asciiTheme="minorHAnsi" w:eastAsia="Microsoft YaHei" w:hAnsiTheme="minorHAnsi" w:cstheme="minorHAnsi"/>
+          <w:noProof/>
         </w:rPr>
         <w:drawing>
           <wp:inline distT="0" distB="0" distL="0" distR="0" wp14:anchorId="0E2E5D1F" wp14:editId="23B71E5E">
@@ -1993,6 +1992,7 @@
       <w:r>
         <w:rPr>
           <w:rFonts w:eastAsia="Microsoft YaHei" w:cstheme="minorHAnsi"/>
+          <w:noProof/>
         </w:rPr>
         <w:drawing>
           <wp:inline distT="0" distB="0" distL="0" distR="0" wp14:anchorId="5C8B3A89" wp14:editId="6451751B">
@@ -2038,29 +2038,19 @@
         <w:pStyle w:val="Caption"/>
         <w:jc w:val="center"/>
       </w:pPr>
-      <w:bookmarkStart w:id="10" w:name="_Ref130284562"/>
+      <w:bookmarkStart w:id="9" w:name="_Ref130284562"/>
       <w:r>
         <w:t xml:space="preserve">Figure </w:t>
       </w:r>
-      <w:r>
-        <w:fldChar w:fldCharType="begin"/>
-      </w:r>
-      <w:r>
-        <w:instrText xml:space="preserve"> SEQ Figure \* ARABIC </w:instrText>
-      </w:r>
-      <w:r>
-        <w:fldChar w:fldCharType="separate"/>
-      </w:r>
-      <w:r>
-        <w:rPr>
-          <w:noProof/>
-        </w:rPr>
-        <w:t>2</w:t>
-      </w:r>
-      <w:r>
-        <w:fldChar w:fldCharType="end"/>
-      </w:r>
-      <w:bookmarkEnd w:id="10"/>
+      <w:fldSimple w:instr=" SEQ Figure \* ARABIC ">
+        <w:r>
+          <w:rPr>
+            <w:noProof/>
+          </w:rPr>
+          <w:t>2</w:t>
+        </w:r>
+      </w:fldSimple>
+      <w:bookmarkEnd w:id="9"/>
       <w:r>
         <w:t xml:space="preserve">. </w:t>
       </w:r>
@@ -2148,35 +2138,36 @@
           <w:rFonts w:eastAsia="Microsoft YaHei"/>
         </w:rPr>
       </w:pPr>
-      <w:bookmarkStart w:id="11" w:name="_Toc130290755"/>
+      <w:bookmarkStart w:id="10" w:name="_Toc130290755"/>
       <w:r>
         <w:rPr>
           <w:rFonts w:eastAsia="Microsoft YaHei"/>
         </w:rPr>
+        <w:lastRenderedPageBreak/>
         <w:t>Simulation tab</w:t>
       </w:r>
+      <w:bookmarkEnd w:id="10"/>
+    </w:p>
+    <w:p>
+      <w:r>
+        <w:t>The bulk of the app is devoted to the Simulation tab, which is split up into three main</w:t>
+      </w:r>
+      <w:r>
+        <w:t xml:space="preserve"> sections: XCAT Simulation Parameters, Ground truth preview, and Acquisition and Reconstruction. </w:t>
+      </w:r>
+    </w:p>
+    <w:p>
+      <w:pPr>
+        <w:pStyle w:val="Heading3"/>
+      </w:pPr>
+      <w:bookmarkStart w:id="11" w:name="_Toc130290756"/>
+      <w:r>
+        <w:t>XCAT Simulation Parameters</w:t>
+      </w:r>
       <w:bookmarkEnd w:id="11"/>
     </w:p>
     <w:p>
       <w:r>
-        <w:t>The bulk of the app is devoted to the Simulation tab, which is split up into three main</w:t>
-      </w:r>
-      <w:r>
-        <w:t xml:space="preserve"> sections: XCAT Simulation Parameters, Ground truth preview, and Acquisition and Reconstruction. </w:t>
-      </w:r>
-    </w:p>
-    <w:p>
-      <w:pPr>
-        <w:pStyle w:val="Heading3"/>
-      </w:pPr>
-      <w:bookmarkStart w:id="12" w:name="_Toc130290756"/>
-      <w:r>
-        <w:t>XCAT Simulation Parameters</w:t>
-      </w:r>
-      <w:bookmarkEnd w:id="12"/>
-    </w:p>
-    <w:p>
-      <w:r>
         <w:t>This is the starting point for simulation</w:t>
       </w:r>
       <w:r>
@@ -2311,40 +2302,6 @@
           <w:i/>
         </w:rPr>
         <w:t>tion increases simulation time.</w:t>
-      </w:r>
-    </w:p>
-    <w:p>
-      <w:pPr>
-        <w:pStyle w:val="Heading5"/>
-      </w:pPr>
-      <w:r>
-        <w:t>Details</w:t>
-      </w:r>
-    </w:p>
-    <w:p>
-      <w:r>
-        <w:t>Simulation</w:t>
-      </w:r>
-      <w:r>
-        <w:t xml:space="preserve"> parameters are used in the spoiled GRE signal equation per tissue to generate realistic image contrast. Breathing motion is induced through the user choice of respiratory period length – here, expiration is assumed to be ≈40% of the respiratory period. Dynamic inflow of gadolinium-based contrast in the liver, spleen, </w:t>
-      </w:r>
-      <w:r>
-        <w:t xml:space="preserve">kidneys, </w:t>
-      </w:r>
-      <w:r>
-        <w:t>and pancreas is simulated. Signal curves in each organ are derived from previously published DCE parameters using the extended T</w:t>
-      </w:r>
-      <w:r>
-        <w:t>ofts model</w:t>
-      </w:r>
-      <w:r>
-        <w:rPr>
-          <w:rStyle w:val="EndnoteReference"/>
-        </w:rPr>
-        <w:endnoteReference w:id="3"/>
-      </w:r>
-      <w:r>
-        <w:t>.</w:t>
       </w:r>
     </w:p>
     <w:p>
@@ -2353,14 +2310,11 @@
         <w:jc w:val="center"/>
       </w:pPr>
       <w:r>
-        <w:rPr>
-          <w:noProof/>
-        </w:rPr>
         <w:drawing>
-          <wp:inline distT="0" distB="0" distL="0" distR="0" wp14:anchorId="140CA8B4" wp14:editId="65A23584">
-            <wp:extent cx="4053990" cy="1899782"/>
-            <wp:effectExtent l="0" t="0" r="3810" b="5715"/>
-            <wp:docPr id="19" name="Picture 19"/>
+          <wp:inline distT="0" distB="0" distL="0" distR="0" wp14:anchorId="2634B394" wp14:editId="4ED9FBB9">
+            <wp:extent cx="4133299" cy="1425432"/>
+            <wp:effectExtent l="0" t="0" r="635" b="3810"/>
+            <wp:docPr id="2" name="Picture 2"/>
             <wp:cNvGraphicFramePr>
               <a:graphicFrameLocks xmlns:a="http://schemas.openxmlformats.org/drawingml/2006/main" noChangeAspect="1"/>
             </wp:cNvGraphicFramePr>
@@ -2368,33 +2322,30 @@
               <a:graphicData uri="http://schemas.openxmlformats.org/drawingml/2006/picture">
                 <pic:pic xmlns:pic="http://schemas.openxmlformats.org/drawingml/2006/picture">
                   <pic:nvPicPr>
-                    <pic:cNvPr id="0" name="Picture 2"/>
-                    <pic:cNvPicPr>
-                      <a:picLocks noChangeAspect="1" noChangeArrowheads="1"/>
-                    </pic:cNvPicPr>
+                    <pic:cNvPr id="1" name=""/>
+                    <pic:cNvPicPr/>
                   </pic:nvPicPr>
-                  <pic:blipFill>
-                    <a:blip r:embed="rId19" cstate="print">
-                      <a:extLst>
-                        <a:ext uri="{28A0092B-C50C-407E-A947-70E740481C1C}">
-                          <a14:useLocalDpi xmlns:a14="http://schemas.microsoft.com/office/drawing/2010/main" val="0"/>
-                        </a:ext>
-                      </a:extLst>
-                    </a:blip>
-                    <a:srcRect/>
-                    <a:stretch>
-                      <a:fillRect/>
-                    </a:stretch>
+                  <pic:blipFill rotWithShape="1">
+                    <a:blip r:embed="rId19"/>
+                    <a:srcRect t="13164" b="7578"/>
+                    <a:stretch/>
                   </pic:blipFill>
                   <pic:spPr bwMode="auto">
                     <a:xfrm>
                       <a:off x="0" y="0"/>
-                      <a:ext cx="4075625" cy="1909921"/>
+                      <a:ext cx="4165415" cy="1436508"/>
                     </a:xfrm>
                     <a:prstGeom prst="rect">
                       <a:avLst/>
                     </a:prstGeom>
-                    <a:noFill/>
+                    <a:ln>
+                      <a:noFill/>
+                    </a:ln>
+                    <a:extLst>
+                      <a:ext uri="{53640926-AAD7-44D8-BBD7-CCE9431645EC}">
+                        <a14:shadowObscured xmlns:a14="http://schemas.microsoft.com/office/drawing/2010/main"/>
+                      </a:ext>
+                    </a:extLst>
                   </pic:spPr>
                 </pic:pic>
               </a:graphicData>
@@ -2408,7 +2359,7 @@
         <w:pStyle w:val="Caption"/>
         <w:jc w:val="center"/>
       </w:pPr>
-      <w:bookmarkStart w:id="13" w:name="_Ref130284573"/>
+      <w:bookmarkStart w:id="12" w:name="_Ref130284573"/>
       <w:r>
         <w:t xml:space="preserve">Figure </w:t>
       </w:r>
@@ -2430,12 +2381,48 @@
       <w:r>
         <w:fldChar w:fldCharType="end"/>
       </w:r>
+      <w:bookmarkEnd w:id="12"/>
+      <w:r>
+        <w:t xml:space="preserve">. </w:t>
+      </w:r>
+      <w:r>
+        <w:t>User selection of foot-head coverage (blue). Combined with foot-head spatial resolution, this determines the number of slices to simulate. This number is reported to the user.</w:t>
+      </w:r>
+      <w:bookmarkStart w:id="13" w:name="_GoBack"/>
       <w:bookmarkEnd w:id="13"/>
-      <w:r>
-        <w:t xml:space="preserve">. </w:t>
-      </w:r>
-      <w:r>
-        <w:t>User selection of foot-head coverage (blue). Combined with foot-head spatial resolution, this determines the number of slices to simulate. This number is reported to the user.</w:t>
+    </w:p>
+    <w:p>
+      <w:pPr>
+        <w:pStyle w:val="Heading5"/>
+      </w:pPr>
+      <w:r>
+        <w:t>Details</w:t>
+      </w:r>
+    </w:p>
+    <w:p>
+      <w:r>
+        <w:t>Simulation</w:t>
+      </w:r>
+      <w:r>
+        <w:t xml:space="preserve"> parameters are used in the spoiled GRE signal equation per tissue to generate realistic image contrast. Breathing motion is induced through the user choice of respiratory period length – here, expiration is assumed to be ≈40% of the respiratory period. Dynamic inflow of gadolinium-based contrast in the liver, spleen, </w:t>
+      </w:r>
+      <w:r>
+        <w:t xml:space="preserve">kidneys, </w:t>
+      </w:r>
+      <w:r>
+        <w:t>and pancreas is simulated. Signal curves in each organ are derived from previously published DCE parameters using the extended T</w:t>
+      </w:r>
+      <w:r>
+        <w:t>ofts model</w:t>
+      </w:r>
+      <w:r>
+        <w:rPr>
+          <w:rStyle w:val="EndnoteReference"/>
+        </w:rPr>
+        <w:endnoteReference w:id="3"/>
+      </w:r>
+      <w:r>
+        <w:t>.</w:t>
       </w:r>
     </w:p>
     <w:p>
@@ -2447,24 +2434,14 @@
       <w:r>
         <w:t xml:space="preserve">Table </w:t>
       </w:r>
-      <w:r>
-        <w:fldChar w:fldCharType="begin"/>
-      </w:r>
-      <w:r>
-        <w:instrText xml:space="preserve"> SEQ Table \* ARABIC </w:instrText>
-      </w:r>
-      <w:r>
-        <w:fldChar w:fldCharType="separate"/>
-      </w:r>
-      <w:r>
-        <w:rPr>
-          <w:noProof/>
-        </w:rPr>
-        <w:t>1</w:t>
-      </w:r>
-      <w:r>
-        <w:fldChar w:fldCharType="end"/>
-      </w:r>
+      <w:fldSimple w:instr=" SEQ Table \* ARABIC ">
+        <w:r>
+          <w:rPr>
+            <w:noProof/>
+          </w:rPr>
+          <w:t>1</w:t>
+        </w:r>
+      </w:fldSimple>
       <w:bookmarkEnd w:id="14"/>
       <w:r>
         <w:t>. User defined parameters to generate new simulation images.</w:t>
@@ -3154,7 +3131,11 @@
         <w:t xml:space="preserve">Image Contrast </w:t>
       </w:r>
       <w:r>
-        <w:t>slider. These images entail three orthogonal views, cross-hairs to determine the current spatial location, and the time curve corresponding to that spatial location. Different tissues and time-points can be interrogated interactively by clicking on the appropriate axis</w:t>
+        <w:t xml:space="preserve">slider. These images entail </w:t>
+      </w:r>
+      <w:r>
+        <w:lastRenderedPageBreak/>
+        <w:t>three orthogonal views, cross-hairs to determine the current spatial location, and the time curve corresponding to that spatial location. Different tissues and time-points can be interrogated interactively by clicking on the appropriate axis</w:t>
       </w:r>
       <w:r>
         <w:t xml:space="preserve"> (</w:t>
@@ -3239,6 +3220,9 @@
         <w:jc w:val="center"/>
       </w:pPr>
       <w:r>
+        <w:rPr>
+          <w:noProof/>
+        </w:rPr>
         <w:drawing>
           <wp:inline distT="0" distB="0" distL="0" distR="0" wp14:anchorId="727C3FC1" wp14:editId="5CABD1FD">
             <wp:extent cx="4103961" cy="3200400"/>
@@ -3285,16 +3269,64 @@
       <w:r>
         <w:t xml:space="preserve">Figure </w:t>
       </w:r>
+      <w:fldSimple w:instr=" SEQ Figure \* ARABIC ">
+        <w:r>
+          <w:rPr>
+            <w:noProof/>
+          </w:rPr>
+          <w:t>4</w:t>
+        </w:r>
+      </w:fldSimple>
+      <w:bookmarkEnd w:id="16"/>
+      <w:r>
+        <w:t>. Ground truth preview</w:t>
+      </w:r>
+    </w:p>
+    <w:p>
+      <w:pPr>
+        <w:pStyle w:val="Heading3"/>
+      </w:pPr>
+    </w:p>
+    <w:p>
+      <w:pPr>
+        <w:pStyle w:val="Heading3"/>
+      </w:pPr>
+      <w:bookmarkStart w:id="17" w:name="_Toc130290758"/>
+      <w:r>
+        <w:t>Acquisition and Reconstruction</w:t>
+      </w:r>
+      <w:bookmarkEnd w:id="17"/>
+    </w:p>
+    <w:p>
+      <w:r>
+        <w:t xml:space="preserve">This section determines the sampling pattern and reconstruction, performing both. </w:t>
+      </w:r>
+    </w:p>
+    <w:p>
+      <w:pPr>
+        <w:pStyle w:val="Heading4"/>
+      </w:pPr>
+      <w:r>
+        <w:t>Acquisition</w:t>
+      </w:r>
+    </w:p>
+    <w:p>
+      <w:r>
+        <w:t>First, the user selects one of 4 sampling patterns: Cartesian, Pseudo-spiral, Stack-of-stars, and Stack-of-spirals. The user also selects the reconstructed DCE time frame length. For each sampling pattern type, additional options are available (</w:t>
+      </w:r>
       <w:r>
         <w:fldChar w:fldCharType="begin"/>
       </w:r>
       <w:r>
-        <w:instrText xml:space="preserve"> SEQ Figure \* ARABIC </w:instrText>
+        <w:instrText xml:space="preserve"> REF _Ref130286479 \h </w:instrText>
       </w:r>
       <w:r>
         <w:fldChar w:fldCharType="separate"/>
       </w:r>
       <w:r>
+        <w:t xml:space="preserve">Figure </w:t>
+      </w:r>
+      <w:r>
         <w:rPr>
           <w:noProof/>
         </w:rPr>
@@ -3303,64 +3335,6 @@
       <w:r>
         <w:fldChar w:fldCharType="end"/>
       </w:r>
-      <w:bookmarkEnd w:id="16"/>
-      <w:r>
-        <w:t>. Ground truth preview</w:t>
-      </w:r>
-    </w:p>
-    <w:p>
-      <w:pPr>
-        <w:pStyle w:val="Heading3"/>
-      </w:pPr>
-    </w:p>
-    <w:p>
-      <w:pPr>
-        <w:pStyle w:val="Heading3"/>
-      </w:pPr>
-      <w:bookmarkStart w:id="17" w:name="_Toc130290758"/>
-      <w:r>
-        <w:t>Acquisition and Reconstruction</w:t>
-      </w:r>
-      <w:bookmarkEnd w:id="17"/>
-    </w:p>
-    <w:p>
-      <w:r>
-        <w:t xml:space="preserve">This section determines the sampling pattern and reconstruction, performing both. </w:t>
-      </w:r>
-    </w:p>
-    <w:p>
-      <w:pPr>
-        <w:pStyle w:val="Heading4"/>
-      </w:pPr>
-      <w:r>
-        <w:t>Acquisition</w:t>
-      </w:r>
-    </w:p>
-    <w:p>
-      <w:r>
-        <w:t>First, the user selects one of 4 sampling patterns: Cartesian, Pseudo-spiral, Stack-of-stars, and Stack-of-spirals. The user also selects the reconstructed DCE time frame length. For each sampling pattern type, additional options are available (</w:t>
-      </w:r>
-      <w:r>
-        <w:fldChar w:fldCharType="begin"/>
-      </w:r>
-      <w:r>
-        <w:instrText xml:space="preserve"> REF _Ref130286479 \h </w:instrText>
-      </w:r>
-      <w:r>
-        <w:fldChar w:fldCharType="separate"/>
-      </w:r>
-      <w:r>
-        <w:t xml:space="preserve">Figure </w:t>
-      </w:r>
-      <w:r>
-        <w:rPr>
-          <w:noProof/>
-        </w:rPr>
-        <w:t>4</w:t>
-      </w:r>
-      <w:r>
-        <w:fldChar w:fldCharType="end"/>
-      </w:r>
       <w:r>
         <w:t xml:space="preserve">). The </w:t>
       </w:r>
@@ -3397,6 +3371,7 @@
         <w:keepNext/>
       </w:pPr>
       <w:r>
+        <w:lastRenderedPageBreak/>
         <w:pict w14:anchorId="4F931876">
           <v:shapetype id="_x0000_t75" coordsize="21600,21600" o:spt="75" o:preferrelative="t" path="m@4@5l@4@11@9@11@9@5xe" filled="f" stroked="f">
             <v:stroke joinstyle="miter"/>
@@ -3417,7 +3392,7 @@
             <v:path o:extrusionok="f" gradientshapeok="t" o:connecttype="rect"/>
             <o:lock v:ext="edit" aspectratio="t"/>
           </v:shapetype>
-          <v:shape id="_x0000_i1026" type="#_x0000_t75" style="width:522.6pt;height:234.6pt">
+          <v:shape id="_x0000_i1025" type="#_x0000_t75" style="width:522.3pt;height:234.75pt">
             <v:imagedata r:id="rId22" o:title="figure2"/>
             <o:lock v:ext="edit" cropping="t"/>
           </v:shape>
@@ -3432,24 +3407,14 @@
       <w:r>
         <w:t xml:space="preserve">Figure </w:t>
       </w:r>
-      <w:r>
-        <w:fldChar w:fldCharType="begin"/>
-      </w:r>
-      <w:r>
-        <w:instrText xml:space="preserve"> SEQ Figure \* ARABIC </w:instrText>
-      </w:r>
-      <w:r>
-        <w:fldChar w:fldCharType="separate"/>
-      </w:r>
-      <w:r>
-        <w:rPr>
-          <w:noProof/>
-        </w:rPr>
-        <w:t>5</w:t>
-      </w:r>
-      <w:r>
-        <w:fldChar w:fldCharType="end"/>
-      </w:r>
+      <w:fldSimple w:instr=" SEQ Figure \* ARABIC ">
+        <w:r>
+          <w:rPr>
+            <w:noProof/>
+          </w:rPr>
+          <w:t>5</w:t>
+        </w:r>
+      </w:fldSimple>
       <w:bookmarkEnd w:id="18"/>
       <w:r>
         <w:t>. Example sampling patterns for a given matrix size and user-defined DCE frame length, (here: 3 seconds). Each sampling pattern has options to reduce sampling requirements, which ultimately contribute to the undersampling R for each DCE time frame.</w:t>
@@ -3632,6 +3597,10 @@
         <w:jc w:val="center"/>
       </w:pPr>
       <w:r>
+        <w:rPr>
+          <w:noProof/>
+        </w:rPr>
+        <w:lastRenderedPageBreak/>
         <w:drawing>
           <wp:inline distT="0" distB="0" distL="0" distR="0" wp14:anchorId="74659ABB" wp14:editId="4521C3C2">
             <wp:extent cx="2382249" cy="2496710"/>
@@ -3677,24 +3646,14 @@
       <w:r>
         <w:t xml:space="preserve">Figure </w:t>
       </w:r>
-      <w:r>
-        <w:fldChar w:fldCharType="begin"/>
-      </w:r>
-      <w:r>
-        <w:instrText xml:space="preserve"> SEQ Figure \* ARABIC </w:instrText>
-      </w:r>
-      <w:r>
-        <w:fldChar w:fldCharType="separate"/>
-      </w:r>
-      <w:r>
-        <w:rPr>
-          <w:noProof/>
-        </w:rPr>
-        <w:t>6</w:t>
-      </w:r>
-      <w:r>
-        <w:fldChar w:fldCharType="end"/>
-      </w:r>
+      <w:fldSimple w:instr=" SEQ Figure \* ARABIC ">
+        <w:r>
+          <w:rPr>
+            <w:noProof/>
+          </w:rPr>
+          <w:t>6</w:t>
+        </w:r>
+      </w:fldSimple>
       <w:bookmarkEnd w:id="19"/>
       <w:r>
         <w:t>. Example derived respiratory signal from sampled k-space, sorted into 4 respiratory bins for soft-gating</w:t>
@@ -3706,6 +3665,9 @@
         <w:jc w:val="center"/>
       </w:pPr>
       <w:r>
+        <w:rPr>
+          <w:noProof/>
+        </w:rPr>
         <w:drawing>
           <wp:inline distT="0" distB="0" distL="0" distR="0" wp14:anchorId="2F9C166A" wp14:editId="0AF434B3">
             <wp:extent cx="4516341" cy="2334119"/>
@@ -3752,133 +3714,126 @@
       <w:r>
         <w:t xml:space="preserve">Figure </w:t>
       </w:r>
+      <w:fldSimple w:instr=" SEQ Figure \* ARABIC ">
+        <w:r>
+          <w:rPr>
+            <w:noProof/>
+          </w:rPr>
+          <w:t>7</w:t>
+        </w:r>
+      </w:fldSimple>
+      <w:bookmarkEnd w:id="20"/>
+      <w:r>
+        <w:t>. Example calculated coil sensitivities in the central slice for a stack-of-spirals scan.</w:t>
+      </w:r>
+    </w:p>
+    <w:p>
+      <w:pPr>
+        <w:rPr>
+          <w:rFonts w:eastAsia="Microsoft YaHei" w:cstheme="minorHAnsi"/>
+        </w:rPr>
+      </w:pPr>
+      <w:r>
+        <w:rPr>
+          <w:rFonts w:eastAsia="Microsoft YaHei" w:cstheme="minorHAnsi"/>
+        </w:rPr>
+        <w:br w:type="page"/>
+      </w:r>
+    </w:p>
+    <w:p>
+      <w:pPr>
+        <w:pStyle w:val="Heading2"/>
+        <w:rPr>
+          <w:rFonts w:eastAsia="Microsoft YaHei"/>
+        </w:rPr>
+      </w:pPr>
+      <w:bookmarkStart w:id="21" w:name="_Toc130290759"/>
+      <w:r>
+        <w:rPr>
+          <w:rFonts w:eastAsia="Microsoft YaHei"/>
+        </w:rPr>
+        <w:lastRenderedPageBreak/>
+        <w:t>Results tab</w:t>
+      </w:r>
+      <w:bookmarkEnd w:id="21"/>
+    </w:p>
+    <w:p>
+      <w:r>
+        <w:t>The Results tab displays the ground truth images above the simulated sampled and reconstructed results</w:t>
+      </w:r>
+      <w:r>
+        <w:t xml:space="preserve"> (</w:t>
+      </w:r>
       <w:r>
         <w:fldChar w:fldCharType="begin"/>
       </w:r>
       <w:r>
-        <w:instrText xml:space="preserve"> SEQ Figure \* ARABIC </w:instrText>
+        <w:instrText xml:space="preserve"> REF _Ref130290874 \h </w:instrText>
       </w:r>
       <w:r>
         <w:fldChar w:fldCharType="separate"/>
       </w:r>
       <w:r>
+        <w:t xml:space="preserve">Figure </w:t>
+      </w:r>
+      <w:r>
         <w:rPr>
           <w:noProof/>
         </w:rPr>
-        <w:t>7</w:t>
+        <w:t>8</w:t>
       </w:r>
       <w:r>
         <w:fldChar w:fldCharType="end"/>
       </w:r>
-      <w:bookmarkEnd w:id="20"/>
-      <w:r>
-        <w:t>. Example calculated coil sensitivities in the central slice for a stack-of-spirals scan.</w:t>
-      </w:r>
-    </w:p>
-    <w:p>
-      <w:pPr>
-        <w:rPr>
-          <w:rFonts w:eastAsia="Microsoft YaHei" w:cstheme="minorHAnsi"/>
-        </w:rPr>
-      </w:pPr>
-      <w:r>
-        <w:rPr>
-          <w:rFonts w:eastAsia="Microsoft YaHei" w:cstheme="minorHAnsi"/>
-        </w:rPr>
-        <w:lastRenderedPageBreak/>
-        <w:br w:type="page"/>
-      </w:r>
-    </w:p>
-    <w:p>
-      <w:pPr>
-        <w:pStyle w:val="Heading2"/>
-        <w:rPr>
-          <w:rFonts w:eastAsia="Microsoft YaHei"/>
-        </w:rPr>
-      </w:pPr>
-      <w:bookmarkStart w:id="21" w:name="_Toc130290759"/>
-      <w:r>
-        <w:rPr>
-          <w:rFonts w:eastAsia="Microsoft YaHei"/>
-        </w:rPr>
-        <w:t>Results tab</w:t>
-      </w:r>
-      <w:bookmarkEnd w:id="21"/>
-    </w:p>
-    <w:p>
-      <w:r>
-        <w:t>The Results tab displays the ground truth images above the simulated sampled and reconstructed results</w:t>
-      </w:r>
-      <w:r>
-        <w:t xml:space="preserve"> (</w:t>
-      </w:r>
-      <w:r>
-        <w:fldChar w:fldCharType="begin"/>
-      </w:r>
-      <w:r>
-        <w:instrText xml:space="preserve"> REF _Ref130290874 \h </w:instrText>
-      </w:r>
-      <w:r>
-        <w:fldChar w:fldCharType="separate"/>
-      </w:r>
-      <w:r>
-        <w:t xml:space="preserve">Figure </w:t>
-      </w:r>
+      <w:r>
+        <w:t>)</w:t>
+      </w:r>
+      <w:r>
+        <w:t xml:space="preserve">. The user can again interactively click and display the contrast curves at specific locations, comparing the ground truth curves with the final reconstructed curves. </w:t>
+      </w:r>
+    </w:p>
+    <w:p>
+      <w:r>
+        <w:t xml:space="preserve">All results can be saved by clicking </w:t>
+      </w:r>
+      <w:r>
+        <w:rPr>
+          <w:b/>
+        </w:rPr>
+        <w:t>Save results</w:t>
+      </w:r>
+      <w:r>
+        <w:t>. This will save the ground truth and reconstructed images</w:t>
+      </w:r>
+      <w:r>
+        <w:t>, as well as all simulation parameters into a MATLAB struct with the prefix ‘simulated_results_’ plus the current date and time.</w:t>
+      </w:r>
+      <w:r>
+        <w:t xml:space="preserve"> </w:t>
+      </w:r>
+    </w:p>
+    <w:p>
+      <w:r>
+        <w:t xml:space="preserve">Before starting a new simulation, it is advised to reset the app to its default setting. This is done using the </w:t>
+      </w:r>
+      <w:r>
+        <w:rPr>
+          <w:b/>
+        </w:rPr>
+        <w:t xml:space="preserve">reset app </w:t>
+      </w:r>
+      <w:r>
+        <w:t>button.</w:t>
+      </w:r>
+    </w:p>
+    <w:p>
+      <w:pPr>
+        <w:keepNext/>
+      </w:pPr>
       <w:r>
         <w:rPr>
           <w:noProof/>
         </w:rPr>
-        <w:t>8</w:t>
-      </w:r>
-      <w:r>
-        <w:fldChar w:fldCharType="end"/>
-      </w:r>
-      <w:r>
-        <w:t>)</w:t>
-      </w:r>
-      <w:r>
-        <w:t xml:space="preserve">. The user can again interactively click and display the contrast curves at specific locations, comparing the ground truth curves with the final reconstructed curves. </w:t>
-      </w:r>
-    </w:p>
-    <w:p>
-      <w:r>
-        <w:t xml:space="preserve">All results can be saved by clicking </w:t>
-      </w:r>
-      <w:r>
-        <w:rPr>
-          <w:b/>
-        </w:rPr>
-        <w:t>Save results</w:t>
-      </w:r>
-      <w:r>
-        <w:t>. This will save the ground truth and reconstructed images</w:t>
-      </w:r>
-      <w:r>
-        <w:t>, as well as all simulation parameters into a MATLAB struct with the prefix ‘simulated_results_’ plus the current date and time.</w:t>
-      </w:r>
-      <w:r>
-        <w:t xml:space="preserve"> </w:t>
-      </w:r>
-    </w:p>
-    <w:p>
-      <w:r>
-        <w:t xml:space="preserve">Before starting a new simulation, it is advised to reset the app to its default setting. This is done using the </w:t>
-      </w:r>
-      <w:r>
-        <w:rPr>
-          <w:b/>
-        </w:rPr>
-        <w:t xml:space="preserve">reset app </w:t>
-      </w:r>
-      <w:r>
-        <w:t>button.</w:t>
-      </w:r>
-    </w:p>
-    <w:p>
-      <w:pPr>
-        <w:keepNext/>
-      </w:pPr>
-      <w:r>
         <w:drawing>
           <wp:inline distT="0" distB="0" distL="0" distR="0" wp14:anchorId="0AA6317B" wp14:editId="0A52B47D">
             <wp:extent cx="6001574" cy="4572000"/>
@@ -3924,24 +3879,14 @@
       <w:r>
         <w:t xml:space="preserve">Figure </w:t>
       </w:r>
-      <w:r>
-        <w:fldChar w:fldCharType="begin"/>
-      </w:r>
-      <w:r>
-        <w:instrText xml:space="preserve"> SEQ Figure \* ARABIC </w:instrText>
-      </w:r>
-      <w:r>
-        <w:fldChar w:fldCharType="separate"/>
-      </w:r>
-      <w:r>
-        <w:rPr>
-          <w:noProof/>
-        </w:rPr>
-        <w:t>8</w:t>
-      </w:r>
-      <w:r>
-        <w:fldChar w:fldCharType="end"/>
-      </w:r>
+      <w:fldSimple w:instr=" SEQ Figure \* ARABIC ">
+        <w:r>
+          <w:rPr>
+            <w:noProof/>
+          </w:rPr>
+          <w:t>8</w:t>
+        </w:r>
+      </w:fldSimple>
       <w:bookmarkEnd w:id="22"/>
       <w:r>
         <w:t>. Example Results tab from stack-of-spiral acquisition with DCE frame length = 10 s.</w:t>
@@ -3964,6 +3909,7 @@
         <w:rPr>
           <w:rFonts w:eastAsiaTheme="minorHAnsi"/>
         </w:rPr>
+        <w:lastRenderedPageBreak/>
         <w:t>References</w:t>
       </w:r>
       <w:bookmarkEnd w:id="23"/>
@@ -4111,33 +4057,22 @@
           <w:rFonts w:asciiTheme="minorHAnsi" w:hAnsiTheme="minorHAnsi" w:cstheme="minorHAnsi"/>
           <w:sz w:val="18"/>
           <w:szCs w:val="18"/>
-          <w:lang w:val="nl-NL"/>
-        </w:rPr>
-        <w:t xml:space="preserve"> </w:t>
+        </w:rPr>
+        <w:t xml:space="preserve"> Cheng, J. Y. et al. </w:t>
       </w:r>
       <w:r>
         <w:rPr>
           <w:rFonts w:asciiTheme="minorHAnsi" w:hAnsiTheme="minorHAnsi" w:cstheme="minorHAnsi"/>
           <w:sz w:val="18"/>
           <w:szCs w:val="18"/>
-          <w:lang w:val="nl-NL"/>
-        </w:rPr>
-        <w:t xml:space="preserve">Cheng, J. Y. et al. </w:t>
+        </w:rPr>
+        <w:t xml:space="preserve">Free-breathing pediatric MRI with nonrigid motion correction and acceleration. </w:t>
       </w:r>
       <w:r>
         <w:rPr>
           <w:rFonts w:asciiTheme="minorHAnsi" w:hAnsiTheme="minorHAnsi" w:cstheme="minorHAnsi"/>
           <w:sz w:val="18"/>
           <w:szCs w:val="18"/>
-        </w:rPr>
-        <w:t xml:space="preserve">Free-breathing pediatric MRI with nonrigid motion correction and acceleration. </w:t>
-      </w:r>
-      <w:r>
-        <w:rPr>
-          <w:rFonts w:asciiTheme="minorHAnsi" w:hAnsiTheme="minorHAnsi" w:cstheme="minorHAnsi"/>
-          <w:sz w:val="18"/>
-          <w:szCs w:val="18"/>
-          <w:lang w:val="nl-NL"/>
         </w:rPr>
         <w:t>J. Magn. Reson. Imaging 42, 407–420 (2015).</w:t>
       </w:r>
@@ -4197,7 +4132,6 @@
           <w:rFonts w:cstheme="minorHAnsi"/>
           <w:sz w:val="18"/>
           <w:szCs w:val="18"/>
-          <w:lang w:val="nl-NL"/>
         </w:rPr>
       </w:pPr>
       <w:r>
@@ -4424,6 +4358,7 @@
                                   <w:dataBinding w:prefixMappings="xmlns:ns0='http://purl.org/dc/elements/1.1/' xmlns:ns1='http://schemas.openxmlformats.org/package/2006/metadata/core-properties' " w:xpath="/ns1:coreProperties[1]/ns0:title[1]" w:storeItemID="{6C3C8BC8-F283-45AE-878A-BAB7291924A1}"/>
                                   <w:text/>
                                 </w:sdtPr>
+                                <w:sdtEndPr/>
                                 <w:sdtContent>
                                   <w:p>
                                     <w:pPr>
@@ -4587,6 +4522,7 @@
                             <w:dataBinding w:prefixMappings="xmlns:ns0='http://purl.org/dc/elements/1.1/' xmlns:ns1='http://schemas.openxmlformats.org/package/2006/metadata/core-properties' " w:xpath="/ns1:coreProperties[1]/ns0:title[1]" w:storeItemID="{6C3C8BC8-F283-45AE-878A-BAB7291924A1}"/>
                             <w:text/>
                           </w:sdtPr>
+                          <w:sdtEndPr/>
                           <w:sdtContent>
                             <w:p>
                               <w:pPr>
@@ -6242,6 +6178,7 @@
   <w:style w:type="character" w:default="1" w:styleId="DefaultParagraphFont">
     <w:name w:val="Default Paragraph Font"/>
     <w:uiPriority w:val="1"/>
+    <w:semiHidden/>
     <w:unhideWhenUsed/>
   </w:style>
   <w:style w:type="table" w:default="1" w:styleId="TableNormal">
@@ -7106,7 +7043,7 @@
 </file>
 
 <file path=customXml/itemProps1.xml><?xml version="1.0" encoding="utf-8"?>
-<ds:datastoreItem xmlns:ds="http://schemas.openxmlformats.org/officeDocument/2006/customXml" ds:itemID="{7A5C3C2D-77F9-42A2-ACB7-A87A11925CFA}">
+<ds:datastoreItem xmlns:ds="http://schemas.openxmlformats.org/officeDocument/2006/customXml" ds:itemID="{9AF93FF3-D64C-4810-8864-C18B3AEE94B2}">
   <ds:schemaRefs>
     <ds:schemaRef ds:uri="http://schemas.openxmlformats.org/officeDocument/2006/bibliography"/>
   </ds:schemaRefs>

</xml_diff>

<commit_message>
Updates to manual for citation
</commit_message>
<xml_diff>
--- a/doc/user manual.docx
+++ b/doc/user manual.docx
@@ -124,6 +124,7 @@
         <w:rPr>
           <w:rFonts w:eastAsia="Microsoft YaHei" w:cstheme="minorHAnsi"/>
           <w:noProof/>
+          <w:lang w:val="nl-NL" w:eastAsia="nl-NL"/>
         </w:rPr>
         <w:drawing>
           <wp:inline distT="0" distB="0" distL="0" distR="0" wp14:anchorId="2805CC90" wp14:editId="3A5DAC4E">
@@ -166,7 +167,7 @@
     </w:p>
     <w:p>
       <w:pPr>
-        <w:pStyle w:val="Caption"/>
+        <w:pStyle w:val="Bijschrift"/>
         <w:jc w:val="center"/>
         <w:rPr>
           <w:rFonts w:cstheme="minorHAnsi"/>
@@ -175,14 +176,27 @@
       <w:r>
         <w:t xml:space="preserve">Figure </w:t>
       </w:r>
-      <w:fldSimple w:instr=" SEQ Figure \* ARABIC ">
-        <w:r>
-          <w:rPr>
-            <w:noProof/>
-          </w:rPr>
-          <w:t>1</w:t>
-        </w:r>
-      </w:fldSimple>
+      <w:r>
+        <w:fldChar w:fldCharType="begin"/>
+      </w:r>
+      <w:r>
+        <w:instrText xml:space="preserve"> SEQ Figure \* ARABIC </w:instrText>
+      </w:r>
+      <w:r>
+        <w:fldChar w:fldCharType="separate"/>
+      </w:r>
+      <w:r>
+        <w:rPr>
+          <w:noProof/>
+        </w:rPr>
+        <w:t>1</w:t>
+      </w:r>
+      <w:r>
+        <w:rPr>
+          <w:noProof/>
+        </w:rPr>
+        <w:fldChar w:fldCharType="end"/>
+      </w:r>
       <w:r>
         <w:t>. Example s</w:t>
       </w:r>
@@ -223,7 +237,7 @@
       <w:sdtContent>
         <w:p>
           <w:pPr>
-            <w:pStyle w:val="TOCHeading"/>
+            <w:pStyle w:val="Kopvaninhoudsopgave"/>
             <w:rPr>
               <w:rFonts w:asciiTheme="minorHAnsi" w:hAnsiTheme="minorHAnsi" w:cstheme="minorHAnsi"/>
             </w:rPr>
@@ -237,7 +251,7 @@
         </w:p>
         <w:p>
           <w:pPr>
-            <w:pStyle w:val="TOC1"/>
+            <w:pStyle w:val="Inhopg1"/>
             <w:tabs>
               <w:tab w:val="right" w:leader="dot" w:pos="10456"/>
             </w:tabs>
@@ -325,7 +339,7 @@
         </w:p>
         <w:p>
           <w:pPr>
-            <w:pStyle w:val="TOC3"/>
+            <w:pStyle w:val="Inhopg3"/>
             <w:tabs>
               <w:tab w:val="right" w:leader="dot" w:pos="10456"/>
             </w:tabs>
@@ -394,7 +408,7 @@
         </w:p>
         <w:p>
           <w:pPr>
-            <w:pStyle w:val="TOC3"/>
+            <w:pStyle w:val="Inhopg3"/>
             <w:tabs>
               <w:tab w:val="right" w:leader="dot" w:pos="10456"/>
             </w:tabs>
@@ -463,7 +477,7 @@
         </w:p>
         <w:p>
           <w:pPr>
-            <w:pStyle w:val="TOC3"/>
+            <w:pStyle w:val="Inhopg3"/>
             <w:tabs>
               <w:tab w:val="right" w:leader="dot" w:pos="10456"/>
             </w:tabs>
@@ -532,7 +546,7 @@
         </w:p>
         <w:p>
           <w:pPr>
-            <w:pStyle w:val="TOC1"/>
+            <w:pStyle w:val="Inhopg1"/>
             <w:tabs>
               <w:tab w:val="right" w:leader="dot" w:pos="10456"/>
             </w:tabs>
@@ -602,7 +616,7 @@
         </w:p>
         <w:p>
           <w:pPr>
-            <w:pStyle w:val="TOC2"/>
+            <w:pStyle w:val="Inhopg2"/>
             <w:tabs>
               <w:tab w:val="right" w:leader="dot" w:pos="10456"/>
             </w:tabs>
@@ -672,7 +686,7 @@
         </w:p>
         <w:p>
           <w:pPr>
-            <w:pStyle w:val="TOC2"/>
+            <w:pStyle w:val="Inhopg2"/>
             <w:tabs>
               <w:tab w:val="right" w:leader="dot" w:pos="10456"/>
             </w:tabs>
@@ -742,7 +756,7 @@
         </w:p>
         <w:p>
           <w:pPr>
-            <w:pStyle w:val="TOC1"/>
+            <w:pStyle w:val="Inhopg1"/>
             <w:tabs>
               <w:tab w:val="right" w:leader="dot" w:pos="10456"/>
             </w:tabs>
@@ -811,7 +825,7 @@
         </w:p>
         <w:p>
           <w:pPr>
-            <w:pStyle w:val="TOC2"/>
+            <w:pStyle w:val="Inhopg2"/>
             <w:tabs>
               <w:tab w:val="right" w:leader="dot" w:pos="10456"/>
             </w:tabs>
@@ -880,7 +894,7 @@
         </w:p>
         <w:p>
           <w:pPr>
-            <w:pStyle w:val="TOC2"/>
+            <w:pStyle w:val="Inhopg2"/>
             <w:tabs>
               <w:tab w:val="right" w:leader="dot" w:pos="10456"/>
             </w:tabs>
@@ -950,7 +964,7 @@
         </w:p>
         <w:p>
           <w:pPr>
-            <w:pStyle w:val="TOC3"/>
+            <w:pStyle w:val="Inhopg3"/>
             <w:tabs>
               <w:tab w:val="right" w:leader="dot" w:pos="10456"/>
             </w:tabs>
@@ -1019,7 +1033,7 @@
         </w:p>
         <w:p>
           <w:pPr>
-            <w:pStyle w:val="TOC3"/>
+            <w:pStyle w:val="Inhopg3"/>
             <w:tabs>
               <w:tab w:val="right" w:leader="dot" w:pos="10456"/>
             </w:tabs>
@@ -1089,7 +1103,7 @@
         </w:p>
         <w:p>
           <w:pPr>
-            <w:pStyle w:val="TOC3"/>
+            <w:pStyle w:val="Inhopg3"/>
             <w:tabs>
               <w:tab w:val="right" w:leader="dot" w:pos="10456"/>
             </w:tabs>
@@ -1158,7 +1172,7 @@
         </w:p>
         <w:p>
           <w:pPr>
-            <w:pStyle w:val="TOC2"/>
+            <w:pStyle w:val="Inhopg2"/>
             <w:tabs>
               <w:tab w:val="right" w:leader="dot" w:pos="10456"/>
             </w:tabs>
@@ -1228,7 +1242,7 @@
         </w:p>
         <w:p>
           <w:pPr>
-            <w:pStyle w:val="TOC2"/>
+            <w:pStyle w:val="Inhopg2"/>
             <w:tabs>
               <w:tab w:val="right" w:leader="dot" w:pos="10456"/>
             </w:tabs>
@@ -1330,7 +1344,7 @@
     </w:p>
     <w:p>
       <w:pPr>
-        <w:pStyle w:val="Heading1"/>
+        <w:pStyle w:val="Kop1"/>
         <w:rPr>
           <w:rFonts w:asciiTheme="minorHAnsi" w:hAnsiTheme="minorHAnsi" w:cstheme="minorHAnsi"/>
         </w:rPr>
@@ -1347,7 +1361,7 @@
     </w:p>
     <w:p>
       <w:pPr>
-        <w:pStyle w:val="Heading3"/>
+        <w:pStyle w:val="Kop3"/>
       </w:pPr>
       <w:bookmarkStart w:id="1" w:name="_Toc130290747"/>
       <w:r>
@@ -1370,7 +1384,7 @@
       </w:r>
       <w:r>
         <w:rPr>
-          <w:rStyle w:val="EndnoteReference"/>
+          <w:rStyle w:val="Eindnootmarkering"/>
         </w:rPr>
         <w:endnoteReference w:id="2"/>
       </w:r>
@@ -1398,7 +1412,7 @@
     </w:p>
     <w:p>
       <w:pPr>
-        <w:pStyle w:val="Heading3"/>
+        <w:pStyle w:val="Kop3"/>
       </w:pPr>
       <w:bookmarkStart w:id="2" w:name="_Toc130290748"/>
       <w:r>
@@ -1423,14 +1437,57 @@
       </w:r>
     </w:p>
     <w:p>
-      <w:pPr>
-        <w:pStyle w:val="Heading3"/>
-      </w:pPr>
-      <w:bookmarkStart w:id="3" w:name="_Toc130290749"/>
+      <w:r>
+        <w:t>Please also cite associated publications:</w:t>
+      </w:r>
+    </w:p>
+    <w:p>
+      <w:r>
+        <w:t>E. Schrauben. “</w:t>
+      </w:r>
+      <w:r>
+        <w:t>The ERIC phantom - Extra-dimensional respiration and inflow of contrast: an open-source DCE digital simulation tool</w:t>
+      </w:r>
+      <w:r>
+        <w:t xml:space="preserve">.” </w:t>
+      </w:r>
+      <w:r>
+        <w:t>2023 ISMRM &amp; ISMRT Annual Meeting &amp; Exhibition</w:t>
+      </w:r>
+      <w:r>
+        <w:t xml:space="preserve">, </w:t>
+      </w:r>
+      <w:r>
+        <w:t>Toronto</w:t>
+      </w:r>
+      <w:r>
+        <w:t xml:space="preserve">, Canada </w:t>
+      </w:r>
+      <w:r>
+        <w:t>202</w:t>
+      </w:r>
+      <w:r>
+        <w:t>3</w:t>
+      </w:r>
+      <w:bookmarkStart w:id="3" w:name="_GoBack"/>
+      <w:bookmarkEnd w:id="3"/>
+      <w:r>
+        <w:t xml:space="preserve">. p. </w:t>
+      </w:r>
+      <w:r>
+        <w:t>3063</w:t>
+      </w:r>
+    </w:p>
+    <w:p/>
+    <w:p>
+      <w:pPr>
+        <w:pStyle w:val="Kop3"/>
+      </w:pPr>
+      <w:bookmarkStart w:id="4" w:name="_Toc130290749"/>
       <w:r>
         <w:t>Contributions</w:t>
       </w:r>
-      <w:bookmarkEnd w:id="3"/>
+      <w:bookmarkEnd w:id="4"/>
     </w:p>
     <w:p>
       <w:pPr>
@@ -1462,12 +1519,12 @@
     </w:p>
     <w:p>
       <w:pPr>
-        <w:pStyle w:val="Heading1"/>
+        <w:pStyle w:val="Kop1"/>
         <w:rPr>
           <w:rFonts w:asciiTheme="minorHAnsi" w:hAnsiTheme="minorHAnsi" w:cstheme="minorHAnsi"/>
         </w:rPr>
       </w:pPr>
-      <w:bookmarkStart w:id="4" w:name="_Toc130290750"/>
+      <w:bookmarkStart w:id="5" w:name="_Toc130290750"/>
       <w:r>
         <w:rPr>
           <w:rFonts w:asciiTheme="minorHAnsi" w:hAnsiTheme="minorHAnsi" w:cstheme="minorHAnsi"/>
@@ -1475,7 +1532,7 @@
         <w:lastRenderedPageBreak/>
         <w:t>Setup and installation:</w:t>
       </w:r>
-      <w:bookmarkEnd w:id="4"/>
+      <w:bookmarkEnd w:id="5"/>
     </w:p>
     <w:p>
       <w:r>
@@ -1517,19 +1574,19 @@
     </w:p>
     <w:p>
       <w:pPr>
-        <w:pStyle w:val="Heading2"/>
+        <w:pStyle w:val="Kop2"/>
         <w:rPr>
           <w:rFonts w:asciiTheme="minorHAnsi" w:hAnsiTheme="minorHAnsi" w:cstheme="minorHAnsi"/>
         </w:rPr>
       </w:pPr>
-      <w:bookmarkStart w:id="5" w:name="_Toc130290751"/>
+      <w:bookmarkStart w:id="6" w:name="_Toc130290751"/>
       <w:r>
         <w:rPr>
           <w:rFonts w:asciiTheme="minorHAnsi" w:hAnsiTheme="minorHAnsi" w:cstheme="minorHAnsi"/>
         </w:rPr>
         <w:t>Required MATLAB toolboxes:</w:t>
       </w:r>
-      <w:bookmarkEnd w:id="5"/>
+      <w:bookmarkEnd w:id="6"/>
     </w:p>
     <w:p>
       <w:pPr>
@@ -1571,7 +1628,7 @@
       </w:pPr>
       <w:r>
         <w:rPr>
-          <w:rStyle w:val="Emphasis"/>
+          <w:rStyle w:val="Nadruk"/>
           <w:rFonts w:cstheme="minorHAnsi"/>
           <w:color w:val="24292F"/>
         </w:rPr>
@@ -1593,7 +1650,7 @@
       </w:pPr>
       <w:r>
         <w:rPr>
-          <w:rStyle w:val="Emphasis"/>
+          <w:rStyle w:val="Nadruk"/>
           <w:rFonts w:cstheme="minorHAnsi"/>
           <w:color w:val="24292F"/>
         </w:rPr>
@@ -1602,19 +1659,19 @@
     </w:p>
     <w:p>
       <w:pPr>
-        <w:pStyle w:val="Heading2"/>
+        <w:pStyle w:val="Kop2"/>
         <w:rPr>
           <w:rFonts w:asciiTheme="minorHAnsi" w:hAnsiTheme="minorHAnsi" w:cstheme="minorHAnsi"/>
         </w:rPr>
       </w:pPr>
-      <w:bookmarkStart w:id="6" w:name="_Toc130290752"/>
+      <w:bookmarkStart w:id="7" w:name="_Toc130290752"/>
       <w:r>
         <w:rPr>
           <w:rFonts w:asciiTheme="minorHAnsi" w:hAnsiTheme="minorHAnsi" w:cstheme="minorHAnsi"/>
         </w:rPr>
         <w:t>Additional toolboxes:</w:t>
       </w:r>
-      <w:bookmarkEnd w:id="6"/>
+      <w:bookmarkEnd w:id="7"/>
     </w:p>
     <w:p>
       <w:r>
@@ -1774,7 +1831,7 @@
       </w:r>
       <w:r>
         <w:rPr>
-          <w:rStyle w:val="Emphasis"/>
+          <w:rStyle w:val="Nadruk"/>
           <w:rFonts w:cstheme="minorHAnsi"/>
           <w:color w:val="24292F"/>
         </w:rPr>
@@ -1865,28 +1922,28 @@
     </w:p>
     <w:p>
       <w:pPr>
-        <w:pStyle w:val="Heading1"/>
-      </w:pPr>
-      <w:bookmarkStart w:id="7" w:name="_Toc130290753"/>
+        <w:pStyle w:val="Kop1"/>
+      </w:pPr>
+      <w:bookmarkStart w:id="8" w:name="_Toc130290753"/>
       <w:r>
         <w:lastRenderedPageBreak/>
         <w:t>Basic Processing Steps and Information:</w:t>
       </w:r>
-      <w:bookmarkEnd w:id="7"/>
-    </w:p>
-    <w:p>
-      <w:pPr>
-        <w:pStyle w:val="Heading2"/>
-      </w:pPr>
-      <w:bookmarkStart w:id="8" w:name="_Toc130290754"/>
+      <w:bookmarkEnd w:id="8"/>
+    </w:p>
+    <w:p>
+      <w:pPr>
+        <w:pStyle w:val="Kop2"/>
+      </w:pPr>
+      <w:bookmarkStart w:id="9" w:name="_Toc130290754"/>
       <w:r>
         <w:t>Getting started</w:t>
       </w:r>
-      <w:bookmarkEnd w:id="8"/>
-    </w:p>
-    <w:p>
-      <w:pPr>
-        <w:pStyle w:val="NormalWeb"/>
+      <w:bookmarkEnd w:id="9"/>
+    </w:p>
+    <w:p>
+      <w:pPr>
+        <w:pStyle w:val="Normaalweb"/>
         <w:shd w:val="clear" w:color="auto" w:fill="FFFFFF"/>
         <w:spacing w:before="0" w:beforeAutospacing="0" w:after="240" w:afterAutospacing="0"/>
         <w:rPr>
@@ -1903,7 +1960,7 @@
       </w:r>
       <w:r>
         <w:rPr>
-          <w:rStyle w:val="Emphasis"/>
+          <w:rStyle w:val="Nadruk"/>
           <w:rFonts w:asciiTheme="minorHAnsi" w:hAnsiTheme="minorHAnsi" w:cstheme="minorHAnsi"/>
           <w:color w:val="24292F"/>
         </w:rPr>
@@ -1919,7 +1976,7 @@
     </w:p>
     <w:p>
       <w:pPr>
-        <w:pStyle w:val="NormalWeb"/>
+        <w:pStyle w:val="Normaalweb"/>
         <w:shd w:val="clear" w:color="auto" w:fill="FFFFFF"/>
         <w:spacing w:before="0" w:beforeAutospacing="0" w:after="240" w:afterAutospacing="0"/>
         <w:rPr>
@@ -1931,6 +1988,7 @@
         <w:rPr>
           <w:rFonts w:asciiTheme="minorHAnsi" w:eastAsia="Microsoft YaHei" w:hAnsiTheme="minorHAnsi" w:cstheme="minorHAnsi"/>
           <w:noProof/>
+          <w:lang w:val="nl-NL" w:eastAsia="nl-NL"/>
         </w:rPr>
         <w:drawing>
           <wp:inline distT="0" distB="0" distL="0" distR="0" wp14:anchorId="0E2E5D1F" wp14:editId="23B71E5E">
@@ -1993,6 +2051,7 @@
         <w:rPr>
           <w:rFonts w:eastAsia="Microsoft YaHei" w:cstheme="minorHAnsi"/>
           <w:noProof/>
+          <w:lang w:val="nl-NL" w:eastAsia="nl-NL"/>
         </w:rPr>
         <w:drawing>
           <wp:inline distT="0" distB="0" distL="0" distR="0" wp14:anchorId="5C8B3A89" wp14:editId="6451751B">
@@ -2035,22 +2094,35 @@
     </w:p>
     <w:p>
       <w:pPr>
-        <w:pStyle w:val="Caption"/>
+        <w:pStyle w:val="Bijschrift"/>
         <w:jc w:val="center"/>
       </w:pPr>
-      <w:bookmarkStart w:id="9" w:name="_Ref130284562"/>
+      <w:bookmarkStart w:id="10" w:name="_Ref130284562"/>
       <w:r>
         <w:t xml:space="preserve">Figure </w:t>
       </w:r>
-      <w:fldSimple w:instr=" SEQ Figure \* ARABIC ">
-        <w:r>
-          <w:rPr>
-            <w:noProof/>
-          </w:rPr>
-          <w:t>2</w:t>
-        </w:r>
-      </w:fldSimple>
-      <w:bookmarkEnd w:id="9"/>
+      <w:r>
+        <w:fldChar w:fldCharType="begin"/>
+      </w:r>
+      <w:r>
+        <w:instrText xml:space="preserve"> SEQ Figure \* ARABIC </w:instrText>
+      </w:r>
+      <w:r>
+        <w:fldChar w:fldCharType="separate"/>
+      </w:r>
+      <w:r>
+        <w:rPr>
+          <w:noProof/>
+        </w:rPr>
+        <w:t>2</w:t>
+      </w:r>
+      <w:r>
+        <w:rPr>
+          <w:noProof/>
+        </w:rPr>
+        <w:fldChar w:fldCharType="end"/>
+      </w:r>
+      <w:bookmarkEnd w:id="10"/>
       <w:r>
         <w:t xml:space="preserve">. </w:t>
       </w:r>
@@ -2133,12 +2205,12 @@
     </w:p>
     <w:p>
       <w:pPr>
-        <w:pStyle w:val="Heading2"/>
+        <w:pStyle w:val="Kop2"/>
         <w:rPr>
           <w:rFonts w:eastAsia="Microsoft YaHei"/>
         </w:rPr>
       </w:pPr>
-      <w:bookmarkStart w:id="10" w:name="_Toc130290755"/>
+      <w:bookmarkStart w:id="11" w:name="_Toc130290755"/>
       <w:r>
         <w:rPr>
           <w:rFonts w:eastAsia="Microsoft YaHei"/>
@@ -2146,7 +2218,7 @@
         <w:lastRenderedPageBreak/>
         <w:t>Simulation tab</w:t>
       </w:r>
-      <w:bookmarkEnd w:id="10"/>
+      <w:bookmarkEnd w:id="11"/>
     </w:p>
     <w:p>
       <w:r>
@@ -2158,13 +2230,13 @@
     </w:p>
     <w:p>
       <w:pPr>
-        <w:pStyle w:val="Heading3"/>
-      </w:pPr>
-      <w:bookmarkStart w:id="11" w:name="_Toc130290756"/>
+        <w:pStyle w:val="Kop3"/>
+      </w:pPr>
+      <w:bookmarkStart w:id="12" w:name="_Toc130290756"/>
       <w:r>
         <w:t>XCAT Simulation Parameters</w:t>
       </w:r>
-      <w:bookmarkEnd w:id="11"/>
+      <w:bookmarkEnd w:id="12"/>
     </w:p>
     <w:p>
       <w:r>
@@ -2310,6 +2382,10 @@
         <w:jc w:val="center"/>
       </w:pPr>
       <w:r>
+        <w:rPr>
+          <w:noProof/>
+          <w:lang w:val="nl-NL" w:eastAsia="nl-NL"/>
+        </w:rPr>
         <w:drawing>
           <wp:inline distT="0" distB="0" distL="0" distR="0" wp14:anchorId="2634B394" wp14:editId="4ED9FBB9">
             <wp:extent cx="4133299" cy="1425432"/>
@@ -2356,92 +2432,93 @@
     </w:p>
     <w:p>
       <w:pPr>
-        <w:pStyle w:val="Caption"/>
+        <w:pStyle w:val="Bijschrift"/>
         <w:jc w:val="center"/>
       </w:pPr>
-      <w:bookmarkStart w:id="12" w:name="_Ref130284573"/>
+      <w:bookmarkStart w:id="13" w:name="_Ref130284573"/>
       <w:r>
         <w:t xml:space="preserve">Figure </w:t>
       </w:r>
-      <w:r>
-        <w:fldChar w:fldCharType="begin"/>
-      </w:r>
-      <w:r>
-        <w:instrText xml:space="preserve"> SEQ Figure \* ARABIC </w:instrText>
-      </w:r>
-      <w:r>
-        <w:fldChar w:fldCharType="separate"/>
-      </w:r>
-      <w:r>
-        <w:rPr>
-          <w:noProof/>
-        </w:rPr>
-        <w:t>3</w:t>
-      </w:r>
-      <w:r>
-        <w:fldChar w:fldCharType="end"/>
-      </w:r>
-      <w:bookmarkEnd w:id="12"/>
-      <w:r>
-        <w:t xml:space="preserve">. </w:t>
-      </w:r>
-      <w:r>
-        <w:t>User selection of foot-head coverage (blue). Combined with foot-head spatial resolution, this determines the number of slices to simulate. This number is reported to the user.</w:t>
-      </w:r>
-      <w:bookmarkStart w:id="13" w:name="_GoBack"/>
-      <w:bookmarkEnd w:id="13"/>
-    </w:p>
-    <w:p>
-      <w:pPr>
-        <w:pStyle w:val="Heading5"/>
-      </w:pPr>
-      <w:r>
-        <w:t>Details</w:t>
-      </w:r>
-    </w:p>
-    <w:p>
-      <w:r>
-        <w:t>Simulation</w:t>
-      </w:r>
-      <w:r>
-        <w:t xml:space="preserve"> parameters are used in the spoiled GRE signal equation per tissue to generate realistic image contrast. Breathing motion is induced through the user choice of respiratory period length – here, expiration is assumed to be ≈40% of the respiratory period. Dynamic inflow of gadolinium-based contrast in the liver, spleen, </w:t>
-      </w:r>
-      <w:r>
-        <w:t xml:space="preserve">kidneys, </w:t>
-      </w:r>
-      <w:r>
-        <w:t>and pancreas is simulated. Signal curves in each organ are derived from previously published DCE parameters using the extended T</w:t>
-      </w:r>
-      <w:r>
-        <w:t>ofts model</w:t>
-      </w:r>
-      <w:r>
-        <w:rPr>
-          <w:rStyle w:val="EndnoteReference"/>
-        </w:rPr>
-        <w:endnoteReference w:id="3"/>
-      </w:r>
-      <w:r>
-        <w:t>.</w:t>
-      </w:r>
-    </w:p>
-    <w:p>
-      <w:pPr>
-        <w:pStyle w:val="Caption"/>
-        <w:keepNext/>
-      </w:pPr>
-      <w:bookmarkStart w:id="14" w:name="_Ref130232090"/>
-      <w:r>
-        <w:t xml:space="preserve">Table </w:t>
-      </w:r>
-      <w:fldSimple w:instr=" SEQ Table \* ARABIC ">
+      <w:fldSimple w:instr=" SEQ Figure \* ARABIC ">
         <w:r>
           <w:rPr>
             <w:noProof/>
           </w:rPr>
-          <w:t>1</w:t>
+          <w:t>3</w:t>
         </w:r>
       </w:fldSimple>
+      <w:bookmarkEnd w:id="13"/>
+      <w:r>
+        <w:t xml:space="preserve">. </w:t>
+      </w:r>
+      <w:r>
+        <w:t>User selection of foot-head coverage (blue). Combined with foot-head spatial resolution, this determines the number of slices to simulate. This number is reported to the user.</w:t>
+      </w:r>
+    </w:p>
+    <w:p>
+      <w:pPr>
+        <w:pStyle w:val="Kop5"/>
+      </w:pPr>
+      <w:r>
+        <w:t>Details</w:t>
+      </w:r>
+    </w:p>
+    <w:p>
+      <w:r>
+        <w:t>Simulation</w:t>
+      </w:r>
+      <w:r>
+        <w:t xml:space="preserve"> parameters are used in the spoiled GRE signal equation per tissue to generate realistic image contrast. Breathing motion is induced through the user choice of respiratory period length – here, expiration is assumed to be ≈40% of the respiratory period. Dynamic inflow of gadolinium-based contrast in the liver, spleen, </w:t>
+      </w:r>
+      <w:r>
+        <w:t xml:space="preserve">kidneys, </w:t>
+      </w:r>
+      <w:r>
+        <w:t>and pancreas is simulated. Signal curves in each organ are derived from previously published DCE parameters using the extended T</w:t>
+      </w:r>
+      <w:r>
+        <w:t>ofts model</w:t>
+      </w:r>
+      <w:r>
+        <w:rPr>
+          <w:rStyle w:val="Eindnootmarkering"/>
+        </w:rPr>
+        <w:endnoteReference w:id="3"/>
+      </w:r>
+      <w:r>
+        <w:t>.</w:t>
+      </w:r>
+    </w:p>
+    <w:p>
+      <w:pPr>
+        <w:pStyle w:val="Bijschrift"/>
+        <w:keepNext/>
+      </w:pPr>
+      <w:bookmarkStart w:id="14" w:name="_Ref130232090"/>
+      <w:r>
+        <w:t xml:space="preserve">Table </w:t>
+      </w:r>
+      <w:r>
+        <w:fldChar w:fldCharType="begin"/>
+      </w:r>
+      <w:r>
+        <w:instrText xml:space="preserve"> SEQ Table \* ARABIC </w:instrText>
+      </w:r>
+      <w:r>
+        <w:fldChar w:fldCharType="separate"/>
+      </w:r>
+      <w:r>
+        <w:rPr>
+          <w:noProof/>
+        </w:rPr>
+        <w:t>1</w:t>
+      </w:r>
+      <w:r>
+        <w:rPr>
+          <w:noProof/>
+        </w:rPr>
+        <w:fldChar w:fldCharType="end"/>
+      </w:r>
       <w:bookmarkEnd w:id="14"/>
       <w:r>
         <w:t>. User defined parameters to generate new simulation images.</w:t>
@@ -2449,7 +2526,7 @@
     </w:p>
     <w:tbl>
       <w:tblPr>
-        <w:tblStyle w:val="PlainTable4"/>
+        <w:tblStyle w:val="Onopgemaaktetabel4"/>
         <w:tblW w:w="0" w:type="auto"/>
         <w:tblLook w:val="04A0" w:firstRow="1" w:lastRow="0" w:firstColumn="1" w:lastColumn="0" w:noHBand="0" w:noVBand="1"/>
       </w:tblPr>
@@ -3100,7 +3177,7 @@
     </w:p>
     <w:p>
       <w:pPr>
-        <w:pStyle w:val="Heading3"/>
+        <w:pStyle w:val="Kop3"/>
         <w:rPr>
           <w:rFonts w:eastAsia="Microsoft YaHei"/>
         </w:rPr>
@@ -3222,6 +3299,7 @@
       <w:r>
         <w:rPr>
           <w:noProof/>
+          <w:lang w:val="nl-NL" w:eastAsia="nl-NL"/>
         </w:rPr>
         <w:drawing>
           <wp:inline distT="0" distB="0" distL="0" distR="0" wp14:anchorId="727C3FC1" wp14:editId="5CABD1FD">
@@ -3262,21 +3340,34 @@
     </w:p>
     <w:p>
       <w:pPr>
-        <w:pStyle w:val="Caption"/>
+        <w:pStyle w:val="Bijschrift"/>
         <w:jc w:val="center"/>
       </w:pPr>
       <w:bookmarkStart w:id="16" w:name="_Ref130287441"/>
       <w:r>
         <w:t xml:space="preserve">Figure </w:t>
       </w:r>
-      <w:fldSimple w:instr=" SEQ Figure \* ARABIC ">
-        <w:r>
-          <w:rPr>
-            <w:noProof/>
-          </w:rPr>
-          <w:t>4</w:t>
-        </w:r>
-      </w:fldSimple>
+      <w:r>
+        <w:fldChar w:fldCharType="begin"/>
+      </w:r>
+      <w:r>
+        <w:instrText xml:space="preserve"> SEQ Figure \* ARABIC </w:instrText>
+      </w:r>
+      <w:r>
+        <w:fldChar w:fldCharType="separate"/>
+      </w:r>
+      <w:r>
+        <w:rPr>
+          <w:noProof/>
+        </w:rPr>
+        <w:t>4</w:t>
+      </w:r>
+      <w:r>
+        <w:rPr>
+          <w:noProof/>
+        </w:rPr>
+        <w:fldChar w:fldCharType="end"/>
+      </w:r>
       <w:bookmarkEnd w:id="16"/>
       <w:r>
         <w:t>. Ground truth preview</w:t>
@@ -3284,12 +3375,12 @@
     </w:p>
     <w:p>
       <w:pPr>
-        <w:pStyle w:val="Heading3"/>
-      </w:pPr>
-    </w:p>
-    <w:p>
-      <w:pPr>
-        <w:pStyle w:val="Heading3"/>
+        <w:pStyle w:val="Kop3"/>
+      </w:pPr>
+    </w:p>
+    <w:p>
+      <w:pPr>
+        <w:pStyle w:val="Kop3"/>
       </w:pPr>
       <w:bookmarkStart w:id="17" w:name="_Toc130290758"/>
       <w:r>
@@ -3304,7 +3395,7 @@
     </w:p>
     <w:p>
       <w:pPr>
-        <w:pStyle w:val="Heading4"/>
+        <w:pStyle w:val="Kop4"/>
       </w:pPr>
       <w:r>
         <w:t>Acquisition</w:t>
@@ -3401,20 +3492,36 @@
     </w:p>
     <w:p>
       <w:pPr>
-        <w:pStyle w:val="Caption"/>
+        <w:pStyle w:val="Bijschrift"/>
       </w:pPr>
       <w:bookmarkStart w:id="18" w:name="_Ref130286479"/>
       <w:r>
         <w:t xml:space="preserve">Figure </w:t>
       </w:r>
-      <w:fldSimple w:instr=" SEQ Figure \* ARABIC ">
-        <w:r>
-          <w:rPr>
-            <w:noProof/>
-          </w:rPr>
-          <w:t>5</w:t>
-        </w:r>
-      </w:fldSimple>
+      <w:r>
+        <w:fldChar w:fldCharType="begin"/>
+      </w:r>
+      <w:r>
+        <w:instrText xml:space="preserve"> SEQ Fi</w:instrText>
+      </w:r>
+      <w:r>
+        <w:instrText xml:space="preserve">gure \* ARABIC </w:instrText>
+      </w:r>
+      <w:r>
+        <w:fldChar w:fldCharType="separate"/>
+      </w:r>
+      <w:r>
+        <w:rPr>
+          <w:noProof/>
+        </w:rPr>
+        <w:t>5</w:t>
+      </w:r>
+      <w:r>
+        <w:rPr>
+          <w:noProof/>
+        </w:rPr>
+        <w:fldChar w:fldCharType="end"/>
+      </w:r>
       <w:bookmarkEnd w:id="18"/>
       <w:r>
         <w:t>. Example sampling patterns for a given matrix size and user-defined DCE frame length, (here: 3 seconds). Each sampling pattern has options to reduce sampling requirements, which ultimately contribute to the undersampling R for each DCE time frame.</w:t>
@@ -3422,7 +3529,7 @@
     </w:p>
     <w:p>
       <w:pPr>
-        <w:pStyle w:val="Heading4"/>
+        <w:pStyle w:val="Kop4"/>
       </w:pPr>
       <w:r>
         <w:t>Reconstruction</w:t>
@@ -3518,7 +3625,7 @@
     </w:p>
     <w:p>
       <w:pPr>
-        <w:pStyle w:val="Heading5"/>
+        <w:pStyle w:val="Kop5"/>
       </w:pPr>
       <w:r>
         <w:t>Details</w:t>
@@ -3541,7 +3648,7 @@
       </w:r>
       <w:r>
         <w:rPr>
-          <w:rStyle w:val="EndnoteReference"/>
+          <w:rStyle w:val="Eindnootmarkering"/>
         </w:rPr>
         <w:endnoteReference w:id="4"/>
       </w:r>
@@ -3553,7 +3660,7 @@
       </w:r>
       <w:r>
         <w:rPr>
-          <w:rStyle w:val="EndnoteReference"/>
+          <w:rStyle w:val="Eindnootmarkering"/>
         </w:rPr>
         <w:endnoteReference w:id="5"/>
       </w:r>
@@ -3571,7 +3678,7 @@
       </w:r>
       <w:r>
         <w:rPr>
-          <w:rStyle w:val="EndnoteReference"/>
+          <w:rStyle w:val="Eindnootmarkering"/>
         </w:rPr>
         <w:endnoteReference w:id="6"/>
       </w:r>
@@ -3583,7 +3690,7 @@
       </w:r>
       <w:r>
         <w:rPr>
-          <w:rStyle w:val="EndnoteReference"/>
+          <w:rStyle w:val="Eindnootmarkering"/>
         </w:rPr>
         <w:endnoteReference w:id="7"/>
       </w:r>
@@ -3599,6 +3706,7 @@
       <w:r>
         <w:rPr>
           <w:noProof/>
+          <w:lang w:val="nl-NL" w:eastAsia="nl-NL"/>
         </w:rPr>
         <w:lastRenderedPageBreak/>
         <w:drawing>
@@ -3640,20 +3748,33 @@
     </w:p>
     <w:p>
       <w:pPr>
-        <w:pStyle w:val="Caption"/>
+        <w:pStyle w:val="Bijschrift"/>
       </w:pPr>
       <w:bookmarkStart w:id="19" w:name="_Ref130288044"/>
       <w:r>
         <w:t xml:space="preserve">Figure </w:t>
       </w:r>
-      <w:fldSimple w:instr=" SEQ Figure \* ARABIC ">
-        <w:r>
-          <w:rPr>
-            <w:noProof/>
-          </w:rPr>
-          <w:t>6</w:t>
-        </w:r>
-      </w:fldSimple>
+      <w:r>
+        <w:fldChar w:fldCharType="begin"/>
+      </w:r>
+      <w:r>
+        <w:instrText xml:space="preserve"> SEQ Figure \* ARABIC </w:instrText>
+      </w:r>
+      <w:r>
+        <w:fldChar w:fldCharType="separate"/>
+      </w:r>
+      <w:r>
+        <w:rPr>
+          <w:noProof/>
+        </w:rPr>
+        <w:t>6</w:t>
+      </w:r>
+      <w:r>
+        <w:rPr>
+          <w:noProof/>
+        </w:rPr>
+        <w:fldChar w:fldCharType="end"/>
+      </w:r>
       <w:bookmarkEnd w:id="19"/>
       <w:r>
         <w:t>. Example derived respiratory signal from sampled k-space, sorted into 4 respiratory bins for soft-gating</w:t>
@@ -3667,6 +3788,7 @@
       <w:r>
         <w:rPr>
           <w:noProof/>
+          <w:lang w:val="nl-NL" w:eastAsia="nl-NL"/>
         </w:rPr>
         <w:drawing>
           <wp:inline distT="0" distB="0" distL="0" distR="0" wp14:anchorId="2F9C166A" wp14:editId="0AF434B3">
@@ -3707,21 +3829,34 @@
     </w:p>
     <w:p>
       <w:pPr>
-        <w:pStyle w:val="Caption"/>
+        <w:pStyle w:val="Bijschrift"/>
         <w:jc w:val="center"/>
       </w:pPr>
       <w:bookmarkStart w:id="20" w:name="_Ref130288130"/>
       <w:r>
         <w:t xml:space="preserve">Figure </w:t>
       </w:r>
-      <w:fldSimple w:instr=" SEQ Figure \* ARABIC ">
-        <w:r>
-          <w:rPr>
-            <w:noProof/>
-          </w:rPr>
-          <w:t>7</w:t>
-        </w:r>
-      </w:fldSimple>
+      <w:r>
+        <w:fldChar w:fldCharType="begin"/>
+      </w:r>
+      <w:r>
+        <w:instrText xml:space="preserve"> SEQ Figure \* ARABIC </w:instrText>
+      </w:r>
+      <w:r>
+        <w:fldChar w:fldCharType="separate"/>
+      </w:r>
+      <w:r>
+        <w:rPr>
+          <w:noProof/>
+        </w:rPr>
+        <w:t>7</w:t>
+      </w:r>
+      <w:r>
+        <w:rPr>
+          <w:noProof/>
+        </w:rPr>
+        <w:fldChar w:fldCharType="end"/>
+      </w:r>
       <w:bookmarkEnd w:id="20"/>
       <w:r>
         <w:t>. Example calculated coil sensitivities in the central slice for a stack-of-spirals scan.</w:t>
@@ -3742,7 +3877,7 @@
     </w:p>
     <w:p>
       <w:pPr>
-        <w:pStyle w:val="Heading2"/>
+        <w:pStyle w:val="Kop2"/>
         <w:rPr>
           <w:rFonts w:eastAsia="Microsoft YaHei"/>
         </w:rPr>
@@ -3833,6 +3968,7 @@
       <w:r>
         <w:rPr>
           <w:noProof/>
+          <w:lang w:val="nl-NL" w:eastAsia="nl-NL"/>
         </w:rPr>
         <w:drawing>
           <wp:inline distT="0" distB="0" distL="0" distR="0" wp14:anchorId="0AA6317B" wp14:editId="0A52B47D">
@@ -3873,20 +4009,33 @@
     </w:p>
     <w:p>
       <w:pPr>
-        <w:pStyle w:val="Caption"/>
+        <w:pStyle w:val="Bijschrift"/>
       </w:pPr>
       <w:bookmarkStart w:id="22" w:name="_Ref130290874"/>
       <w:r>
         <w:t xml:space="preserve">Figure </w:t>
       </w:r>
-      <w:fldSimple w:instr=" SEQ Figure \* ARABIC ">
-        <w:r>
-          <w:rPr>
-            <w:noProof/>
-          </w:rPr>
-          <w:t>8</w:t>
-        </w:r>
-      </w:fldSimple>
+      <w:r>
+        <w:fldChar w:fldCharType="begin"/>
+      </w:r>
+      <w:r>
+        <w:instrText xml:space="preserve"> SEQ Figure \* ARABIC </w:instrText>
+      </w:r>
+      <w:r>
+        <w:fldChar w:fldCharType="separate"/>
+      </w:r>
+      <w:r>
+        <w:rPr>
+          <w:noProof/>
+        </w:rPr>
+        <w:t>8</w:t>
+      </w:r>
+      <w:r>
+        <w:rPr>
+          <w:noProof/>
+        </w:rPr>
+        <w:fldChar w:fldCharType="end"/>
+      </w:r>
       <w:bookmarkEnd w:id="22"/>
       <w:r>
         <w:t>. Example Results tab from stack-of-spiral acquisition with DCE frame length = 10 s.</w:t>
@@ -3899,7 +4048,7 @@
     </w:p>
     <w:p>
       <w:pPr>
-        <w:pStyle w:val="Heading2"/>
+        <w:pStyle w:val="Kop2"/>
         <w:rPr>
           <w:rFonts w:eastAsiaTheme="minorHAnsi"/>
         </w:rPr>
@@ -3959,7 +4108,7 @@
   <w:endnote w:id="2">
     <w:p>
       <w:pPr>
-        <w:pStyle w:val="EndnoteText"/>
+        <w:pStyle w:val="Eindnoottekst"/>
         <w:shd w:val="clear" w:color="auto" w:fill="FFFFFF" w:themeFill="background1"/>
         <w:jc w:val="both"/>
         <w:rPr>
@@ -3970,7 +4119,7 @@
       </w:pPr>
       <w:r>
         <w:rPr>
-          <w:rStyle w:val="EndnoteReference"/>
+          <w:rStyle w:val="Eindnootmarkering"/>
           <w:rFonts w:cstheme="minorHAnsi"/>
           <w:sz w:val="18"/>
           <w:szCs w:val="18"/>
@@ -4003,7 +4152,7 @@
       </w:pPr>
       <w:r>
         <w:rPr>
-          <w:rStyle w:val="EndnoteReference"/>
+          <w:rStyle w:val="Eindnootmarkering"/>
           <w:rFonts w:asciiTheme="minorHAnsi" w:hAnsiTheme="minorHAnsi" w:cstheme="minorHAnsi"/>
           <w:sz w:val="18"/>
           <w:szCs w:val="18"/>
@@ -4045,7 +4194,7 @@
       </w:pPr>
       <w:r>
         <w:rPr>
-          <w:rStyle w:val="EndnoteReference"/>
+          <w:rStyle w:val="Eindnootmarkering"/>
           <w:rFonts w:asciiTheme="minorHAnsi" w:hAnsiTheme="minorHAnsi" w:cstheme="minorHAnsi"/>
           <w:sz w:val="18"/>
           <w:szCs w:val="18"/>
@@ -4105,7 +4254,7 @@
       </w:pPr>
       <w:r>
         <w:rPr>
-          <w:rStyle w:val="EndnoteReference"/>
+          <w:rStyle w:val="Eindnootmarkering"/>
           <w:rFonts w:asciiTheme="minorHAnsi" w:hAnsiTheme="minorHAnsi" w:cstheme="minorHAnsi"/>
           <w:sz w:val="18"/>
           <w:szCs w:val="18"/>
@@ -4125,7 +4274,7 @@
   <w:endnote w:id="6">
     <w:p>
       <w:pPr>
-        <w:pStyle w:val="EndnoteText"/>
+        <w:pStyle w:val="Eindnoottekst"/>
         <w:shd w:val="clear" w:color="auto" w:fill="FFFFFF" w:themeFill="background1"/>
         <w:jc w:val="both"/>
         <w:rPr>
@@ -4136,7 +4285,7 @@
       </w:pPr>
       <w:r>
         <w:rPr>
-          <w:rStyle w:val="EndnoteReference"/>
+          <w:rStyle w:val="Eindnootmarkering"/>
           <w:rFonts w:cstheme="minorHAnsi"/>
           <w:sz w:val="18"/>
           <w:szCs w:val="18"/>
@@ -4156,7 +4305,7 @@
   <w:endnote w:id="7">
     <w:p>
       <w:pPr>
-        <w:pStyle w:val="EndnoteText"/>
+        <w:pStyle w:val="Eindnoottekst"/>
         <w:shd w:val="clear" w:color="auto" w:fill="FFFFFF" w:themeFill="background1"/>
         <w:jc w:val="both"/>
         <w:rPr>
@@ -4165,7 +4314,7 @@
       </w:pPr>
       <w:r>
         <w:rPr>
-          <w:rStyle w:val="EndnoteReference"/>
+          <w:rStyle w:val="Eindnootmarkering"/>
           <w:rFonts w:cstheme="minorHAnsi"/>
           <w:sz w:val="18"/>
           <w:szCs w:val="18"/>
@@ -4189,13 +4338,13 @@
 <w:ftr xmlns:wpc="http://schemas.microsoft.com/office/word/2010/wordprocessingCanvas" xmlns:cx="http://schemas.microsoft.com/office/drawing/2014/chartex" xmlns:cx1="http://schemas.microsoft.com/office/drawing/2015/9/8/chartex" xmlns:mc="http://schemas.openxmlformats.org/markup-compatibility/2006" xmlns:o="urn:schemas-microsoft-com:office:office" xmlns:r="http://schemas.openxmlformats.org/officeDocument/2006/relationships" xmlns:m="http://schemas.openxmlformats.org/officeDocument/2006/math" xmlns:v="urn:schemas-microsoft-com:vml" xmlns:wp14="http://schemas.microsoft.com/office/word/2010/wordprocessingDrawing" xmlns:wp="http://schemas.openxmlformats.org/drawingml/2006/wordprocessingDrawing" xmlns:w10="urn:schemas-microsoft-com:office:word" xmlns:w="http://schemas.openxmlformats.org/wordprocessingml/2006/main" xmlns:w14="http://schemas.microsoft.com/office/word/2010/wordml" xmlns:w15="http://schemas.microsoft.com/office/word/2012/wordml" xmlns:w16se="http://schemas.microsoft.com/office/word/2015/wordml/symex" xmlns:wpg="http://schemas.microsoft.com/office/word/2010/wordprocessingGroup" xmlns:wpi="http://schemas.microsoft.com/office/word/2010/wordprocessingInk" xmlns:wne="http://schemas.microsoft.com/office/word/2006/wordml" xmlns:wps="http://schemas.microsoft.com/office/word/2010/wordprocessingShape" mc:Ignorable="w14 w15 w16se wp14">
   <w:p>
     <w:pPr>
-      <w:pStyle w:val="Footer"/>
+      <w:pStyle w:val="Voettekst"/>
       <w:jc w:val="right"/>
     </w:pPr>
   </w:p>
   <w:p>
     <w:pPr>
-      <w:pStyle w:val="Footer"/>
+      <w:pStyle w:val="Voettekst"/>
     </w:pPr>
   </w:p>
 </w:ftr>
@@ -4237,11 +4386,12 @@
 <w:hdr xmlns:wpc="http://schemas.microsoft.com/office/word/2010/wordprocessingCanvas" xmlns:cx="http://schemas.microsoft.com/office/drawing/2014/chartex" xmlns:cx1="http://schemas.microsoft.com/office/drawing/2015/9/8/chartex" xmlns:mc="http://schemas.openxmlformats.org/markup-compatibility/2006" xmlns:o="urn:schemas-microsoft-com:office:office" xmlns:r="http://schemas.openxmlformats.org/officeDocument/2006/relationships" xmlns:m="http://schemas.openxmlformats.org/officeDocument/2006/math" xmlns:v="urn:schemas-microsoft-com:vml" xmlns:wp14="http://schemas.microsoft.com/office/word/2010/wordprocessingDrawing" xmlns:wp="http://schemas.openxmlformats.org/drawingml/2006/wordprocessingDrawing" xmlns:w10="urn:schemas-microsoft-com:office:word" xmlns:w="http://schemas.openxmlformats.org/wordprocessingml/2006/main" xmlns:w14="http://schemas.microsoft.com/office/word/2010/wordml" xmlns:w15="http://schemas.microsoft.com/office/word/2012/wordml" xmlns:w16se="http://schemas.microsoft.com/office/word/2015/wordml/symex" xmlns:wpg="http://schemas.microsoft.com/office/word/2010/wordprocessingGroup" xmlns:wpi="http://schemas.microsoft.com/office/word/2010/wordprocessingInk" xmlns:wne="http://schemas.microsoft.com/office/word/2006/wordml" xmlns:wps="http://schemas.microsoft.com/office/word/2010/wordprocessingShape" mc:Ignorable="w14 w15 w16se wp14">
   <w:p>
     <w:pPr>
-      <w:pStyle w:val="Header"/>
+      <w:pStyle w:val="Koptekst"/>
     </w:pPr>
     <w:r>
       <w:rPr>
         <w:noProof/>
+        <w:lang w:val="nl-NL" w:eastAsia="nl-NL"/>
       </w:rPr>
       <mc:AlternateContent>
         <mc:Choice Requires="wps">
@@ -4322,7 +4472,7 @@
                               </w:tcPr>
                               <w:p>
                                 <w:pPr>
-                                  <w:pStyle w:val="Header"/>
+                                  <w:pStyle w:val="Koptekst"/>
                                   <w:tabs>
                                     <w:tab w:val="clear" w:pos="4680"/>
                                     <w:tab w:val="clear" w:pos="9360"/>
@@ -4362,7 +4512,7 @@
                                 <w:sdtContent>
                                   <w:p>
                                     <w:pPr>
-                                      <w:pStyle w:val="Header"/>
+                                      <w:pStyle w:val="Koptekst"/>
                                       <w:tabs>
                                         <w:tab w:val="clear" w:pos="4680"/>
                                         <w:tab w:val="clear" w:pos="9360"/>
@@ -4398,7 +4548,7 @@
                               </w:tcPr>
                               <w:p>
                                 <w:pPr>
-                                  <w:pStyle w:val="Header"/>
+                                  <w:pStyle w:val="Koptekst"/>
                                   <w:tabs>
                                     <w:tab w:val="clear" w:pos="4680"/>
                                     <w:tab w:val="clear" w:pos="9360"/>
@@ -4418,7 +4568,7 @@
                         </w:tbl>
                         <w:p>
                           <w:pPr>
-                            <w:pStyle w:val="NoSpacing"/>
+                            <w:pStyle w:val="Geenafstand"/>
                             <w:jc w:val="center"/>
                             <w:rPr>
                               <w:b/>
@@ -4486,7 +4636,7 @@
                         </w:tcPr>
                         <w:p>
                           <w:pPr>
-                            <w:pStyle w:val="Header"/>
+                            <w:pStyle w:val="Koptekst"/>
                             <w:tabs>
                               <w:tab w:val="clear" w:pos="4680"/>
                               <w:tab w:val="clear" w:pos="9360"/>
@@ -4526,7 +4676,7 @@
                           <w:sdtContent>
                             <w:p>
                               <w:pPr>
-                                <w:pStyle w:val="Header"/>
+                                <w:pStyle w:val="Koptekst"/>
                                 <w:tabs>
                                   <w:tab w:val="clear" w:pos="4680"/>
                                   <w:tab w:val="clear" w:pos="9360"/>
@@ -4562,7 +4712,7 @@
                         </w:tcPr>
                         <w:p>
                           <w:pPr>
-                            <w:pStyle w:val="Header"/>
+                            <w:pStyle w:val="Koptekst"/>
                             <w:tabs>
                               <w:tab w:val="clear" w:pos="4680"/>
                               <w:tab w:val="clear" w:pos="9360"/>
@@ -4582,7 +4732,7 @@
                   </w:tbl>
                   <w:p>
                     <w:pPr>
-                      <w:pStyle w:val="NoSpacing"/>
+                      <w:pStyle w:val="Geenafstand"/>
                       <w:jc w:val="center"/>
                       <w:rPr>
                         <w:b/>
@@ -6063,15 +6213,15 @@
     <w:lsdException w:name="List Table 6 Colorful Accent 6" w:uiPriority="51"/>
     <w:lsdException w:name="List Table 7 Colorful Accent 6" w:uiPriority="52"/>
   </w:latentStyles>
-  <w:style w:type="paragraph" w:default="1" w:styleId="Normal">
+  <w:style w:type="paragraph" w:default="1" w:styleId="Standaard">
     <w:name w:val="Normal"/>
     <w:qFormat/>
   </w:style>
-  <w:style w:type="paragraph" w:styleId="Heading1">
+  <w:style w:type="paragraph" w:styleId="Kop1">
     <w:name w:val="heading 1"/>
-    <w:basedOn w:val="Normal"/>
-    <w:next w:val="Normal"/>
-    <w:link w:val="Heading1Char"/>
+    <w:basedOn w:val="Standaard"/>
+    <w:next w:val="Standaard"/>
+    <w:link w:val="Kop1Char"/>
     <w:uiPriority w:val="9"/>
     <w:qFormat/>
     <w:rsid w:val="00BE073F"/>
@@ -6088,11 +6238,11 @@
       <w:szCs w:val="32"/>
     </w:rPr>
   </w:style>
-  <w:style w:type="paragraph" w:styleId="Heading2">
+  <w:style w:type="paragraph" w:styleId="Kop2">
     <w:name w:val="heading 2"/>
-    <w:basedOn w:val="Normal"/>
-    <w:next w:val="Normal"/>
-    <w:link w:val="Heading2Char"/>
+    <w:basedOn w:val="Standaard"/>
+    <w:next w:val="Standaard"/>
+    <w:link w:val="Kop2Char"/>
     <w:uiPriority w:val="9"/>
     <w:unhideWhenUsed/>
     <w:qFormat/>
@@ -6110,11 +6260,11 @@
       <w:szCs w:val="26"/>
     </w:rPr>
   </w:style>
-  <w:style w:type="paragraph" w:styleId="Heading3">
+  <w:style w:type="paragraph" w:styleId="Kop3">
     <w:name w:val="heading 3"/>
-    <w:basedOn w:val="Normal"/>
-    <w:next w:val="Normal"/>
-    <w:link w:val="Heading3Char"/>
+    <w:basedOn w:val="Standaard"/>
+    <w:next w:val="Standaard"/>
+    <w:link w:val="Kop3Char"/>
     <w:uiPriority w:val="9"/>
     <w:unhideWhenUsed/>
     <w:qFormat/>
@@ -6133,11 +6283,11 @@
       <w:szCs w:val="24"/>
     </w:rPr>
   </w:style>
-  <w:style w:type="paragraph" w:styleId="Heading4">
+  <w:style w:type="paragraph" w:styleId="Kop4">
     <w:name w:val="heading 4"/>
-    <w:basedOn w:val="Normal"/>
-    <w:next w:val="Normal"/>
-    <w:link w:val="Heading4Char"/>
+    <w:basedOn w:val="Standaard"/>
+    <w:next w:val="Standaard"/>
+    <w:link w:val="Kop4Char"/>
     <w:uiPriority w:val="9"/>
     <w:unhideWhenUsed/>
     <w:qFormat/>
@@ -6155,11 +6305,11 @@
       <w:color w:val="365F91" w:themeColor="accent1" w:themeShade="BF"/>
     </w:rPr>
   </w:style>
-  <w:style w:type="paragraph" w:styleId="Heading5">
+  <w:style w:type="paragraph" w:styleId="Kop5">
     <w:name w:val="heading 5"/>
-    <w:basedOn w:val="Normal"/>
-    <w:next w:val="Normal"/>
-    <w:link w:val="Heading5Char"/>
+    <w:basedOn w:val="Standaard"/>
+    <w:next w:val="Standaard"/>
+    <w:link w:val="Kop5Char"/>
     <w:uiPriority w:val="9"/>
     <w:unhideWhenUsed/>
     <w:qFormat/>
@@ -6175,13 +6325,13 @@
       <w:color w:val="365F91" w:themeColor="accent1" w:themeShade="BF"/>
     </w:rPr>
   </w:style>
-  <w:style w:type="character" w:default="1" w:styleId="DefaultParagraphFont">
+  <w:style w:type="character" w:default="1" w:styleId="Standaardalinea-lettertype">
     <w:name w:val="Default Paragraph Font"/>
     <w:uiPriority w:val="1"/>
     <w:semiHidden/>
     <w:unhideWhenUsed/>
   </w:style>
-  <w:style w:type="table" w:default="1" w:styleId="TableNormal">
+  <w:style w:type="table" w:default="1" w:styleId="Standaardtabel">
     <w:name w:val="Normal Table"/>
     <w:uiPriority w:val="99"/>
     <w:semiHidden/>
@@ -6196,15 +6346,15 @@
       </w:tblCellMar>
     </w:tblPr>
   </w:style>
-  <w:style w:type="numbering" w:default="1" w:styleId="NoList">
+  <w:style w:type="numbering" w:default="1" w:styleId="Geenlijst">
     <w:name w:val="No List"/>
     <w:uiPriority w:val="99"/>
     <w:semiHidden/>
     <w:unhideWhenUsed/>
   </w:style>
-  <w:style w:type="paragraph" w:styleId="ListParagraph">
+  <w:style w:type="paragraph" w:styleId="Lijstalinea">
     <w:name w:val="List Paragraph"/>
-    <w:basedOn w:val="Normal"/>
+    <w:basedOn w:val="Standaard"/>
     <w:uiPriority w:val="34"/>
     <w:qFormat/>
     <w:rsid w:val="00E116EB"/>
@@ -6213,10 +6363,10 @@
       <w:contextualSpacing/>
     </w:pPr>
   </w:style>
-  <w:style w:type="paragraph" w:styleId="BalloonText">
+  <w:style w:type="paragraph" w:styleId="Ballontekst">
     <w:name w:val="Balloon Text"/>
-    <w:basedOn w:val="Normal"/>
-    <w:link w:val="BalloonTextChar"/>
+    <w:basedOn w:val="Standaard"/>
+    <w:link w:val="BallontekstChar"/>
     <w:uiPriority w:val="99"/>
     <w:semiHidden/>
     <w:unhideWhenUsed/>
@@ -6230,10 +6380,10 @@
       <w:szCs w:val="16"/>
     </w:rPr>
   </w:style>
-  <w:style w:type="character" w:customStyle="1" w:styleId="BalloonTextChar">
-    <w:name w:val="Balloon Text Char"/>
-    <w:basedOn w:val="DefaultParagraphFont"/>
-    <w:link w:val="BalloonText"/>
+  <w:style w:type="character" w:customStyle="1" w:styleId="BallontekstChar">
+    <w:name w:val="Ballontekst Char"/>
+    <w:basedOn w:val="Standaardalinea-lettertype"/>
+    <w:link w:val="Ballontekst"/>
     <w:uiPriority w:val="99"/>
     <w:semiHidden/>
     <w:rsid w:val="00BC701E"/>
@@ -6243,10 +6393,10 @@
       <w:szCs w:val="16"/>
     </w:rPr>
   </w:style>
-  <w:style w:type="paragraph" w:styleId="Header">
+  <w:style w:type="paragraph" w:styleId="Koptekst">
     <w:name w:val="header"/>
-    <w:basedOn w:val="Normal"/>
-    <w:link w:val="HeaderChar"/>
+    <w:basedOn w:val="Standaard"/>
+    <w:link w:val="KoptekstChar"/>
     <w:uiPriority w:val="99"/>
     <w:unhideWhenUsed/>
     <w:rsid w:val="006E2A70"/>
@@ -6258,17 +6408,17 @@
       <w:spacing w:after="0" w:line="240" w:lineRule="auto"/>
     </w:pPr>
   </w:style>
-  <w:style w:type="character" w:customStyle="1" w:styleId="HeaderChar">
-    <w:name w:val="Header Char"/>
-    <w:basedOn w:val="DefaultParagraphFont"/>
-    <w:link w:val="Header"/>
+  <w:style w:type="character" w:customStyle="1" w:styleId="KoptekstChar">
+    <w:name w:val="Koptekst Char"/>
+    <w:basedOn w:val="Standaardalinea-lettertype"/>
+    <w:link w:val="Koptekst"/>
     <w:uiPriority w:val="99"/>
     <w:rsid w:val="006E2A70"/>
   </w:style>
-  <w:style w:type="paragraph" w:styleId="Footer">
+  <w:style w:type="paragraph" w:styleId="Voettekst">
     <w:name w:val="footer"/>
-    <w:basedOn w:val="Normal"/>
-    <w:link w:val="FooterChar"/>
+    <w:basedOn w:val="Standaard"/>
+    <w:link w:val="VoettekstChar"/>
     <w:uiPriority w:val="99"/>
     <w:unhideWhenUsed/>
     <w:rsid w:val="006E2A70"/>
@@ -6280,14 +6430,14 @@
       <w:spacing w:after="0" w:line="240" w:lineRule="auto"/>
     </w:pPr>
   </w:style>
-  <w:style w:type="character" w:customStyle="1" w:styleId="FooterChar">
-    <w:name w:val="Footer Char"/>
-    <w:basedOn w:val="DefaultParagraphFont"/>
-    <w:link w:val="Footer"/>
+  <w:style w:type="character" w:customStyle="1" w:styleId="VoettekstChar">
+    <w:name w:val="Voettekst Char"/>
+    <w:basedOn w:val="Standaardalinea-lettertype"/>
+    <w:link w:val="Voettekst"/>
     <w:uiPriority w:val="99"/>
     <w:rsid w:val="006E2A70"/>
   </w:style>
-  <w:style w:type="paragraph" w:styleId="NoSpacing">
+  <w:style w:type="paragraph" w:styleId="Geenafstand">
     <w:name w:val="No Spacing"/>
     <w:uiPriority w:val="1"/>
     <w:qFormat/>
@@ -6303,7 +6453,7 @@
   </w:style>
   <w:style w:type="character" w:styleId="Hyperlink">
     <w:name w:val="Hyperlink"/>
-    <w:basedOn w:val="DefaultParagraphFont"/>
+    <w:basedOn w:val="Standaardalinea-lettertype"/>
     <w:uiPriority w:val="99"/>
     <w:unhideWhenUsed/>
     <w:rsid w:val="00CC09F1"/>
@@ -6314,7 +6464,7 @@
   </w:style>
   <w:style w:type="character" w:customStyle="1" w:styleId="UnresolvedMention">
     <w:name w:val="Unresolved Mention"/>
-    <w:basedOn w:val="DefaultParagraphFont"/>
+    <w:basedOn w:val="Standaardalinea-lettertype"/>
     <w:uiPriority w:val="99"/>
     <w:semiHidden/>
     <w:unhideWhenUsed/>
@@ -6324,10 +6474,10 @@
       <w:shd w:val="clear" w:color="auto" w:fill="E1DFDD"/>
     </w:rPr>
   </w:style>
-  <w:style w:type="paragraph" w:styleId="Caption">
+  <w:style w:type="paragraph" w:styleId="Bijschrift">
     <w:name w:val="caption"/>
-    <w:basedOn w:val="Normal"/>
-    <w:next w:val="Normal"/>
+    <w:basedOn w:val="Standaard"/>
+    <w:next w:val="Standaard"/>
     <w:uiPriority w:val="35"/>
     <w:unhideWhenUsed/>
     <w:qFormat/>
@@ -6342,9 +6492,9 @@
       <w:szCs w:val="18"/>
     </w:rPr>
   </w:style>
-  <w:style w:type="paragraph" w:styleId="NormalWeb">
+  <w:style w:type="paragraph" w:styleId="Normaalweb">
     <w:name w:val="Normal (Web)"/>
-    <w:basedOn w:val="Normal"/>
+    <w:basedOn w:val="Standaard"/>
     <w:uiPriority w:val="99"/>
     <w:unhideWhenUsed/>
     <w:rsid w:val="00220005"/>
@@ -6357,9 +6507,9 @@
       <w:szCs w:val="24"/>
     </w:rPr>
   </w:style>
-  <w:style w:type="character" w:styleId="Emphasis">
+  <w:style w:type="character" w:styleId="Nadruk">
     <w:name w:val="Emphasis"/>
-    <w:basedOn w:val="DefaultParagraphFont"/>
+    <w:basedOn w:val="Standaardalinea-lettertype"/>
     <w:uiPriority w:val="20"/>
     <w:qFormat/>
     <w:rsid w:val="00220005"/>
@@ -6368,10 +6518,10 @@
       <w:iCs/>
     </w:rPr>
   </w:style>
-  <w:style w:type="character" w:customStyle="1" w:styleId="Heading1Char">
-    <w:name w:val="Heading 1 Char"/>
-    <w:basedOn w:val="DefaultParagraphFont"/>
-    <w:link w:val="Heading1"/>
+  <w:style w:type="character" w:customStyle="1" w:styleId="Kop1Char">
+    <w:name w:val="Kop 1 Char"/>
+    <w:basedOn w:val="Standaardalinea-lettertype"/>
+    <w:link w:val="Kop1"/>
     <w:uiPriority w:val="9"/>
     <w:rsid w:val="00BE073F"/>
     <w:rPr>
@@ -6381,10 +6531,10 @@
       <w:szCs w:val="32"/>
     </w:rPr>
   </w:style>
-  <w:style w:type="paragraph" w:styleId="TOCHeading">
+  <w:style w:type="paragraph" w:styleId="Kopvaninhoudsopgave">
     <w:name w:val="TOC Heading"/>
-    <w:basedOn w:val="Heading1"/>
-    <w:next w:val="Normal"/>
+    <w:basedOn w:val="Kop1"/>
+    <w:next w:val="Standaard"/>
     <w:uiPriority w:val="39"/>
     <w:unhideWhenUsed/>
     <w:qFormat/>
@@ -6394,10 +6544,10 @@
       <w:outlineLvl w:val="9"/>
     </w:pPr>
   </w:style>
-  <w:style w:type="character" w:customStyle="1" w:styleId="Heading2Char">
-    <w:name w:val="Heading 2 Char"/>
-    <w:basedOn w:val="DefaultParagraphFont"/>
-    <w:link w:val="Heading2"/>
+  <w:style w:type="character" w:customStyle="1" w:styleId="Kop2Char">
+    <w:name w:val="Kop 2 Char"/>
+    <w:basedOn w:val="Standaardalinea-lettertype"/>
+    <w:link w:val="Kop2"/>
     <w:uiPriority w:val="9"/>
     <w:rsid w:val="00BE073F"/>
     <w:rPr>
@@ -6407,10 +6557,10 @@
       <w:szCs w:val="26"/>
     </w:rPr>
   </w:style>
-  <w:style w:type="paragraph" w:styleId="TOC1">
+  <w:style w:type="paragraph" w:styleId="Inhopg1">
     <w:name w:val="toc 1"/>
-    <w:basedOn w:val="Normal"/>
-    <w:next w:val="Normal"/>
+    <w:basedOn w:val="Standaard"/>
+    <w:next w:val="Standaard"/>
     <w:autoRedefine/>
     <w:uiPriority w:val="39"/>
     <w:unhideWhenUsed/>
@@ -6419,10 +6569,10 @@
       <w:spacing w:after="100"/>
     </w:pPr>
   </w:style>
-  <w:style w:type="paragraph" w:styleId="TOC2">
+  <w:style w:type="paragraph" w:styleId="Inhopg2">
     <w:name w:val="toc 2"/>
-    <w:basedOn w:val="Normal"/>
-    <w:next w:val="Normal"/>
+    <w:basedOn w:val="Standaard"/>
+    <w:next w:val="Standaard"/>
     <w:autoRedefine/>
     <w:uiPriority w:val="39"/>
     <w:unhideWhenUsed/>
@@ -6432,10 +6582,10 @@
       <w:ind w:left="220"/>
     </w:pPr>
   </w:style>
-  <w:style w:type="character" w:customStyle="1" w:styleId="Heading3Char">
-    <w:name w:val="Heading 3 Char"/>
-    <w:basedOn w:val="DefaultParagraphFont"/>
-    <w:link w:val="Heading3"/>
+  <w:style w:type="character" w:customStyle="1" w:styleId="Kop3Char">
+    <w:name w:val="Kop 3 Char"/>
+    <w:basedOn w:val="Standaardalinea-lettertype"/>
+    <w:link w:val="Kop3"/>
     <w:uiPriority w:val="9"/>
     <w:rsid w:val="00BE073F"/>
     <w:rPr>
@@ -6446,9 +6596,9 @@
       <w:szCs w:val="24"/>
     </w:rPr>
   </w:style>
-  <w:style w:type="table" w:styleId="TableGrid">
+  <w:style w:type="table" w:styleId="Tabelraster">
     <w:name w:val="Table Grid"/>
-    <w:basedOn w:val="TableNormal"/>
+    <w:basedOn w:val="Standaardtabel"/>
     <w:uiPriority w:val="59"/>
     <w:rsid w:val="00AB277C"/>
     <w:pPr>
@@ -6465,9 +6615,9 @@
       </w:tblBorders>
     </w:tblPr>
   </w:style>
-  <w:style w:type="table" w:styleId="PlainTable3">
+  <w:style w:type="table" w:styleId="Onopgemaaktetabel3">
     <w:name w:val="Plain Table 3"/>
-    <w:basedOn w:val="TableNormal"/>
+    <w:basedOn w:val="Standaardtabel"/>
     <w:uiPriority w:val="43"/>
     <w:rsid w:val="00D65A43"/>
     <w:pPr>
@@ -6558,9 +6708,9 @@
       </w:tcPr>
     </w:tblStylePr>
   </w:style>
-  <w:style w:type="table" w:styleId="PlainTable4">
+  <w:style w:type="table" w:styleId="Onopgemaaktetabel4">
     <w:name w:val="Plain Table 4"/>
-    <w:basedOn w:val="TableNormal"/>
+    <w:basedOn w:val="Standaardtabel"/>
     <w:uiPriority w:val="44"/>
     <w:rsid w:val="00D65A43"/>
     <w:pPr>
@@ -6607,10 +6757,10 @@
       </w:tcPr>
     </w:tblStylePr>
   </w:style>
-  <w:style w:type="paragraph" w:styleId="TOC3">
+  <w:style w:type="paragraph" w:styleId="Inhopg3">
     <w:name w:val="toc 3"/>
-    <w:basedOn w:val="Normal"/>
-    <w:next w:val="Normal"/>
+    <w:basedOn w:val="Standaard"/>
+    <w:next w:val="Standaard"/>
     <w:autoRedefine/>
     <w:uiPriority w:val="39"/>
     <w:unhideWhenUsed/>
@@ -6620,10 +6770,10 @@
       <w:ind w:left="440"/>
     </w:pPr>
   </w:style>
-  <w:style w:type="character" w:customStyle="1" w:styleId="Heading4Char">
-    <w:name w:val="Heading 4 Char"/>
-    <w:basedOn w:val="DefaultParagraphFont"/>
-    <w:link w:val="Heading4"/>
+  <w:style w:type="character" w:customStyle="1" w:styleId="Kop4Char">
+    <w:name w:val="Kop 4 Char"/>
+    <w:basedOn w:val="Standaardalinea-lettertype"/>
+    <w:link w:val="Kop4"/>
     <w:uiPriority w:val="9"/>
     <w:rsid w:val="00DE1D40"/>
     <w:rPr>
@@ -6633,10 +6783,10 @@
       <w:color w:val="365F91" w:themeColor="accent1" w:themeShade="BF"/>
     </w:rPr>
   </w:style>
-  <w:style w:type="character" w:customStyle="1" w:styleId="Heading5Char">
-    <w:name w:val="Heading 5 Char"/>
-    <w:basedOn w:val="DefaultParagraphFont"/>
-    <w:link w:val="Heading5"/>
+  <w:style w:type="character" w:customStyle="1" w:styleId="Kop5Char">
+    <w:name w:val="Kop 5 Char"/>
+    <w:basedOn w:val="Standaardalinea-lettertype"/>
+    <w:link w:val="Kop5"/>
     <w:uiPriority w:val="9"/>
     <w:rsid w:val="00B16CEB"/>
     <w:rPr>
@@ -6644,10 +6794,10 @@
       <w:color w:val="365F91" w:themeColor="accent1" w:themeShade="BF"/>
     </w:rPr>
   </w:style>
-  <w:style w:type="paragraph" w:styleId="FootnoteText">
+  <w:style w:type="paragraph" w:styleId="Voetnoottekst">
     <w:name w:val="footnote text"/>
-    <w:basedOn w:val="Normal"/>
-    <w:link w:val="FootnoteTextChar"/>
+    <w:basedOn w:val="Standaard"/>
+    <w:link w:val="VoetnoottekstChar"/>
     <w:uiPriority w:val="99"/>
     <w:semiHidden/>
     <w:unhideWhenUsed/>
@@ -6660,10 +6810,10 @@
       <w:szCs w:val="20"/>
     </w:rPr>
   </w:style>
-  <w:style w:type="character" w:customStyle="1" w:styleId="FootnoteTextChar">
-    <w:name w:val="Footnote Text Char"/>
-    <w:basedOn w:val="DefaultParagraphFont"/>
-    <w:link w:val="FootnoteText"/>
+  <w:style w:type="character" w:customStyle="1" w:styleId="VoetnoottekstChar">
+    <w:name w:val="Voetnoottekst Char"/>
+    <w:basedOn w:val="Standaardalinea-lettertype"/>
+    <w:link w:val="Voetnoottekst"/>
     <w:uiPriority w:val="99"/>
     <w:semiHidden/>
     <w:rsid w:val="00017087"/>
@@ -6672,9 +6822,9 @@
       <w:szCs w:val="20"/>
     </w:rPr>
   </w:style>
-  <w:style w:type="character" w:styleId="FootnoteReference">
+  <w:style w:type="character" w:styleId="Voetnootmarkering">
     <w:name w:val="footnote reference"/>
-    <w:basedOn w:val="DefaultParagraphFont"/>
+    <w:basedOn w:val="Standaardalinea-lettertype"/>
     <w:uiPriority w:val="99"/>
     <w:semiHidden/>
     <w:unhideWhenUsed/>
@@ -6683,10 +6833,10 @@
       <w:vertAlign w:val="superscript"/>
     </w:rPr>
   </w:style>
-  <w:style w:type="paragraph" w:styleId="EndnoteText">
+  <w:style w:type="paragraph" w:styleId="Eindnoottekst">
     <w:name w:val="endnote text"/>
-    <w:basedOn w:val="Normal"/>
-    <w:link w:val="EndnoteTextChar"/>
+    <w:basedOn w:val="Standaard"/>
+    <w:link w:val="EindnoottekstChar"/>
     <w:uiPriority w:val="99"/>
     <w:semiHidden/>
     <w:unhideWhenUsed/>
@@ -6699,10 +6849,10 @@
       <w:szCs w:val="20"/>
     </w:rPr>
   </w:style>
-  <w:style w:type="character" w:customStyle="1" w:styleId="EndnoteTextChar">
-    <w:name w:val="Endnote Text Char"/>
-    <w:basedOn w:val="DefaultParagraphFont"/>
-    <w:link w:val="EndnoteText"/>
+  <w:style w:type="character" w:customStyle="1" w:styleId="EindnoottekstChar">
+    <w:name w:val="Eindnoottekst Char"/>
+    <w:basedOn w:val="Standaardalinea-lettertype"/>
+    <w:link w:val="Eindnoottekst"/>
     <w:uiPriority w:val="99"/>
     <w:semiHidden/>
     <w:rsid w:val="00017087"/>
@@ -6711,9 +6861,9 @@
       <w:szCs w:val="20"/>
     </w:rPr>
   </w:style>
-  <w:style w:type="character" w:styleId="EndnoteReference">
+  <w:style w:type="character" w:styleId="Eindnootmarkering">
     <w:name w:val="endnote reference"/>
-    <w:basedOn w:val="DefaultParagraphFont"/>
+    <w:basedOn w:val="Standaardalinea-lettertype"/>
     <w:uiPriority w:val="99"/>
     <w:semiHidden/>
     <w:unhideWhenUsed/>
@@ -6724,7 +6874,7 @@
   </w:style>
   <w:style w:type="paragraph" w:customStyle="1" w:styleId="paragraph">
     <w:name w:val="paragraph"/>
-    <w:basedOn w:val="Normal"/>
+    <w:basedOn w:val="Standaard"/>
     <w:rsid w:val="00017087"/>
     <w:pPr>
       <w:spacing w:before="100" w:beforeAutospacing="1" w:after="100" w:afterAutospacing="1" w:line="240" w:lineRule="auto"/>
@@ -6737,17 +6887,17 @@
   </w:style>
   <w:style w:type="character" w:customStyle="1" w:styleId="normaltextrun">
     <w:name w:val="normaltextrun"/>
-    <w:basedOn w:val="DefaultParagraphFont"/>
+    <w:basedOn w:val="Standaardalinea-lettertype"/>
     <w:rsid w:val="00017087"/>
   </w:style>
   <w:style w:type="character" w:customStyle="1" w:styleId="eop">
     <w:name w:val="eop"/>
-    <w:basedOn w:val="DefaultParagraphFont"/>
+    <w:basedOn w:val="Standaardalinea-lettertype"/>
     <w:rsid w:val="00017087"/>
   </w:style>
   <w:style w:type="character" w:customStyle="1" w:styleId="tabchar">
     <w:name w:val="tabchar"/>
-    <w:basedOn w:val="DefaultParagraphFont"/>
+    <w:basedOn w:val="Standaardalinea-lettertype"/>
     <w:rsid w:val="00017087"/>
   </w:style>
 </w:styles>
@@ -7043,7 +7193,7 @@
 </file>
 
 <file path=customXml/itemProps1.xml><?xml version="1.0" encoding="utf-8"?>
-<ds:datastoreItem xmlns:ds="http://schemas.openxmlformats.org/officeDocument/2006/customXml" ds:itemID="{9AF93FF3-D64C-4810-8864-C18B3AEE94B2}">
+<ds:datastoreItem xmlns:ds="http://schemas.openxmlformats.org/officeDocument/2006/customXml" ds:itemID="{440AA60F-7D6E-44F3-B40B-E817DB399F93}">
   <ds:schemaRefs>
     <ds:schemaRef ds:uri="http://schemas.openxmlformats.org/officeDocument/2006/bibliography"/>
   </ds:schemaRefs>

</xml_diff>